<commit_message>
Lab report 3 Updated
</commit_message>
<xml_diff>
--- a/Lab Reports/LR-2/Lab Report 2.docx
+++ b/Lab Reports/LR-2/Lab Report 2.docx
@@ -970,13 +970,7 @@
         <w:rPr>
           <w:rFonts w:ascii="Times New Roman" w:hAnsi="Times New Roman" w:cs="Times New Roman"/>
         </w:rPr>
-        <w:t>Styling and Layout Techniques for Web Pages Using CSS</w:t>
-      </w:r>
-      <w:r>
-        <w:rPr>
-          <w:rFonts w:ascii="Times New Roman" w:hAnsi="Times New Roman" w:cs="Times New Roman"/>
-        </w:rPr>
-        <w:t>.</w:t>
+        <w:t>Styling and Layout Techniques for Web Pages Using CSS.</w:t>
       </w:r>
     </w:p>
     <w:p>
@@ -1006,7 +1000,7 @@
         <w:rPr>
           <w:rFonts w:ascii="Times New Roman" w:hAnsi="Times New Roman" w:cs="Times New Roman"/>
         </w:rPr>
-        <w:t>The objective of this lab is to apply CSS styling and layout techniques to create responsive, well-designed web pages. Students will explore CSS selectors, properties, and modern layout systems (Flexbox, CSS Grid, and Media Queries) to ensure pages are visually appealing and adaptable to different screen sizes.</w:t>
+        <w:t>To apply modern CSS styling and layout techniques to create a responsive, well-structured, and visually appealing coffee shop web page. This includes the use of Flexbox, Grid layout, typography, colors, responsive design, and hover effects.</w:t>
       </w:r>
     </w:p>
     <w:p>
@@ -1048,9 +1042,9 @@
       </w:tblPr>
       <w:tblGrid>
         <w:gridCol w:w="449"/>
-        <w:gridCol w:w="1813"/>
-        <w:gridCol w:w="3808"/>
-        <w:gridCol w:w="3280"/>
+        <w:gridCol w:w="1680"/>
+        <w:gridCol w:w="4549"/>
+        <w:gridCol w:w="2672"/>
       </w:tblGrid>
       <w:tr>
         <w:trPr>
@@ -1101,7 +1095,7 @@
                 <w:b/>
                 <w:bCs/>
               </w:rPr>
-              <w:t>Concept</w:t>
+              <w:t>Feature Name</w:t>
             </w:r>
           </w:p>
         </w:tc>
@@ -1149,7 +1143,7 @@
                 <w:b/>
                 <w:bCs/>
               </w:rPr>
-              <w:t>Common Properties</w:t>
+              <w:t>Key CSS Properties / Techniques</w:t>
             </w:r>
           </w:p>
         </w:tc>
@@ -1194,7 +1188,7 @@
               <w:rPr>
                 <w:rFonts w:ascii="Times New Roman" w:hAnsi="Times New Roman" w:cs="Times New Roman"/>
               </w:rPr>
-              <w:t>CSS Selectors</w:t>
+              <w:t>Header Styling</w:t>
             </w:r>
           </w:p>
         </w:tc>
@@ -1214,7 +1208,7 @@
               <w:rPr>
                 <w:rFonts w:ascii="Times New Roman" w:hAnsi="Times New Roman" w:cs="Times New Roman"/>
               </w:rPr>
-              <w:t>Targeting HTML elements for styling.</w:t>
+              <w:t>Styles the header with background color, text alignment, and padding.</w:t>
             </w:r>
           </w:p>
         </w:tc>
@@ -1234,7 +1228,7 @@
               <w:rPr>
                 <w:rFonts w:ascii="Times New Roman" w:hAnsi="Times New Roman" w:cs="Times New Roman"/>
               </w:rPr>
-              <w:t>element, .class, #id</w:t>
+              <w:t>background-color, text-align</w:t>
             </w:r>
           </w:p>
         </w:tc>
@@ -1279,7 +1273,7 @@
               <w:rPr>
                 <w:rFonts w:ascii="Times New Roman" w:hAnsi="Times New Roman" w:cs="Times New Roman"/>
               </w:rPr>
-              <w:t>Color &amp; Background</w:t>
+              <w:t>Navigation Bar</w:t>
             </w:r>
           </w:p>
         </w:tc>
@@ -1299,7 +1293,7 @@
               <w:rPr>
                 <w:rFonts w:ascii="Times New Roman" w:hAnsi="Times New Roman" w:cs="Times New Roman"/>
               </w:rPr>
-              <w:t>Applying colors, gradients, and background images.</w:t>
+              <w:t>Creates a horizontal navigation bar with hover effects.</w:t>
             </w:r>
           </w:p>
         </w:tc>
@@ -1319,7 +1313,19 @@
               <w:rPr>
                 <w:rFonts w:ascii="Times New Roman" w:hAnsi="Times New Roman" w:cs="Times New Roman"/>
               </w:rPr>
-              <w:t>color, background-color, background-image</w:t>
+              <w:t>display: flex:</w:t>
+            </w:r>
+            <w:r>
+              <w:rPr>
+                <w:rFonts w:ascii="Times New Roman" w:hAnsi="Times New Roman" w:cs="Times New Roman"/>
+              </w:rPr>
+              <w:t xml:space="preserve"> </w:t>
+            </w:r>
+            <w:r>
+              <w:rPr>
+                <w:rFonts w:ascii="Times New Roman" w:hAnsi="Times New Roman" w:cs="Times New Roman"/>
+              </w:rPr>
+              <w:t>hover</w:t>
             </w:r>
           </w:p>
         </w:tc>
@@ -1364,7 +1370,7 @@
               <w:rPr>
                 <w:rFonts w:ascii="Times New Roman" w:hAnsi="Times New Roman" w:cs="Times New Roman"/>
               </w:rPr>
-              <w:t>Typography</w:t>
+              <w:t>CSS Grid Layout</w:t>
             </w:r>
           </w:p>
         </w:tc>
@@ -1384,7 +1390,7 @@
               <w:rPr>
                 <w:rFonts w:ascii="Times New Roman" w:hAnsi="Times New Roman" w:cs="Times New Roman"/>
               </w:rPr>
-              <w:t>Styling text for readability and emphasis.</w:t>
+              <w:t>Arranges the main content and sidebar using CSS Grid.</w:t>
             </w:r>
           </w:p>
         </w:tc>
@@ -1404,7 +1410,7 @@
               <w:rPr>
                 <w:rFonts w:ascii="Times New Roman" w:hAnsi="Times New Roman" w:cs="Times New Roman"/>
               </w:rPr>
-              <w:t>font-family, font-size, line-height</w:t>
+              <w:t>display: grid, grid-template-columns</w:t>
             </w:r>
           </w:p>
         </w:tc>
@@ -1449,7 +1455,7 @@
               <w:rPr>
                 <w:rFonts w:ascii="Times New Roman" w:hAnsi="Times New Roman" w:cs="Times New Roman"/>
               </w:rPr>
-              <w:t>Box Model</w:t>
+              <w:t>Coffee Card Styling</w:t>
             </w:r>
           </w:p>
         </w:tc>
@@ -1469,7 +1475,13 @@
               <w:rPr>
                 <w:rFonts w:ascii="Times New Roman" w:hAnsi="Times New Roman" w:cs="Times New Roman"/>
               </w:rPr>
-              <w:t>Controlling space around elements.</w:t>
+              <w:t>Design</w:t>
+            </w:r>
+            <w:r>
+              <w:rPr>
+                <w:rFonts w:ascii="Times New Roman" w:hAnsi="Times New Roman" w:cs="Times New Roman"/>
+              </w:rPr>
+              <w:t xml:space="preserve"> product cards with padding, border-radius, and shadow.</w:t>
             </w:r>
           </w:p>
         </w:tc>
@@ -1489,7 +1501,7 @@
               <w:rPr>
                 <w:rFonts w:ascii="Times New Roman" w:hAnsi="Times New Roman" w:cs="Times New Roman"/>
               </w:rPr>
-              <w:t>margin, padding, border</w:t>
+              <w:t>padding, border-radius, box-shadow</w:t>
             </w:r>
           </w:p>
         </w:tc>
@@ -1534,7 +1546,7 @@
               <w:rPr>
                 <w:rFonts w:ascii="Times New Roman" w:hAnsi="Times New Roman" w:cs="Times New Roman"/>
               </w:rPr>
-              <w:t>Flexbox</w:t>
+              <w:t>Responsive Design</w:t>
             </w:r>
           </w:p>
         </w:tc>
@@ -1554,7 +1566,7 @@
               <w:rPr>
                 <w:rFonts w:ascii="Times New Roman" w:hAnsi="Times New Roman" w:cs="Times New Roman"/>
               </w:rPr>
-              <w:t>One-dimensional layout for aligning elements.</w:t>
+              <w:t>Adjusts the layout for smaller screens.</w:t>
             </w:r>
           </w:p>
         </w:tc>
@@ -1574,7 +1586,7 @@
               <w:rPr>
                 <w:rFonts w:ascii="Times New Roman" w:hAnsi="Times New Roman" w:cs="Times New Roman"/>
               </w:rPr>
-              <w:t>display: flex, justify-content, align-items</w:t>
+              <w:t>@media queries</w:t>
             </w:r>
           </w:p>
         </w:tc>
@@ -1619,7 +1631,7 @@
               <w:rPr>
                 <w:rFonts w:ascii="Times New Roman" w:hAnsi="Times New Roman" w:cs="Times New Roman"/>
               </w:rPr>
-              <w:t>CSS Grid</w:t>
+              <w:t>Hover Animations</w:t>
             </w:r>
           </w:p>
         </w:tc>
@@ -1639,7 +1651,19 @@
               <w:rPr>
                 <w:rFonts w:ascii="Times New Roman" w:hAnsi="Times New Roman" w:cs="Times New Roman"/>
               </w:rPr>
-              <w:t>Two-dimensional layout system.</w:t>
+              <w:t xml:space="preserve">Adds </w:t>
+            </w:r>
+            <w:r>
+              <w:rPr>
+                <w:rFonts w:ascii="Times New Roman" w:hAnsi="Times New Roman" w:cs="Times New Roman"/>
+              </w:rPr>
+              <w:t xml:space="preserve">a </w:t>
+            </w:r>
+            <w:r>
+              <w:rPr>
+                <w:rFonts w:ascii="Times New Roman" w:hAnsi="Times New Roman" w:cs="Times New Roman"/>
+              </w:rPr>
+              <w:t>smooth zoom-in effect on coffee cards and images.</w:t>
             </w:r>
           </w:p>
         </w:tc>
@@ -1659,177 +1683,7 @@
               <w:rPr>
                 <w:rFonts w:ascii="Times New Roman" w:hAnsi="Times New Roman" w:cs="Times New Roman"/>
               </w:rPr>
-              <w:t>display: grid, grid-template-columns</w:t>
-            </w:r>
-          </w:p>
-        </w:tc>
-      </w:tr>
-      <w:tr>
-        <w:trPr>
-          <w:tblCellSpacing w:w="15" w:type="dxa"/>
-        </w:trPr>
-        <w:tc>
-          <w:tcPr>
-            <w:tcW w:w="0" w:type="auto"/>
-            <w:vAlign w:val="center"/>
-            <w:hideMark/>
-          </w:tcPr>
-          <w:p>
-            <w:pPr>
-              <w:rPr>
-                <w:rFonts w:ascii="Times New Roman" w:hAnsi="Times New Roman" w:cs="Times New Roman"/>
-              </w:rPr>
-            </w:pPr>
-            <w:r>
-              <w:rPr>
-                <w:rFonts w:ascii="Times New Roman" w:hAnsi="Times New Roman" w:cs="Times New Roman"/>
-              </w:rPr>
-              <w:t>7</w:t>
-            </w:r>
-          </w:p>
-        </w:tc>
-        <w:tc>
-          <w:tcPr>
-            <w:tcW w:w="0" w:type="auto"/>
-            <w:vAlign w:val="center"/>
-            <w:hideMark/>
-          </w:tcPr>
-          <w:p>
-            <w:pPr>
-              <w:rPr>
-                <w:rFonts w:ascii="Times New Roman" w:hAnsi="Times New Roman" w:cs="Times New Roman"/>
-              </w:rPr>
-            </w:pPr>
-            <w:r>
-              <w:rPr>
-                <w:rFonts w:ascii="Times New Roman" w:hAnsi="Times New Roman" w:cs="Times New Roman"/>
-              </w:rPr>
-              <w:t>Positioning</w:t>
-            </w:r>
-          </w:p>
-        </w:tc>
-        <w:tc>
-          <w:tcPr>
-            <w:tcW w:w="0" w:type="auto"/>
-            <w:vAlign w:val="center"/>
-            <w:hideMark/>
-          </w:tcPr>
-          <w:p>
-            <w:pPr>
-              <w:rPr>
-                <w:rFonts w:ascii="Times New Roman" w:hAnsi="Times New Roman" w:cs="Times New Roman"/>
-              </w:rPr>
-            </w:pPr>
-            <w:r>
-              <w:rPr>
-                <w:rFonts w:ascii="Times New Roman" w:hAnsi="Times New Roman" w:cs="Times New Roman"/>
-              </w:rPr>
-              <w:t>Placing elements precisely.</w:t>
-            </w:r>
-          </w:p>
-        </w:tc>
-        <w:tc>
-          <w:tcPr>
-            <w:tcW w:w="0" w:type="auto"/>
-            <w:vAlign w:val="center"/>
-            <w:hideMark/>
-          </w:tcPr>
-          <w:p>
-            <w:pPr>
-              <w:rPr>
-                <w:rFonts w:ascii="Times New Roman" w:hAnsi="Times New Roman" w:cs="Times New Roman"/>
-              </w:rPr>
-            </w:pPr>
-            <w:r>
-              <w:rPr>
-                <w:rFonts w:ascii="Times New Roman" w:hAnsi="Times New Roman" w:cs="Times New Roman"/>
-              </w:rPr>
-              <w:t>position, top, left</w:t>
-            </w:r>
-          </w:p>
-        </w:tc>
-      </w:tr>
-      <w:tr>
-        <w:trPr>
-          <w:tblCellSpacing w:w="15" w:type="dxa"/>
-        </w:trPr>
-        <w:tc>
-          <w:tcPr>
-            <w:tcW w:w="0" w:type="auto"/>
-            <w:vAlign w:val="center"/>
-            <w:hideMark/>
-          </w:tcPr>
-          <w:p>
-            <w:pPr>
-              <w:rPr>
-                <w:rFonts w:ascii="Times New Roman" w:hAnsi="Times New Roman" w:cs="Times New Roman"/>
-              </w:rPr>
-            </w:pPr>
-            <w:r>
-              <w:rPr>
-                <w:rFonts w:ascii="Times New Roman" w:hAnsi="Times New Roman" w:cs="Times New Roman"/>
-              </w:rPr>
-              <w:t>8</w:t>
-            </w:r>
-          </w:p>
-        </w:tc>
-        <w:tc>
-          <w:tcPr>
-            <w:tcW w:w="0" w:type="auto"/>
-            <w:vAlign w:val="center"/>
-            <w:hideMark/>
-          </w:tcPr>
-          <w:p>
-            <w:pPr>
-              <w:rPr>
-                <w:rFonts w:ascii="Times New Roman" w:hAnsi="Times New Roman" w:cs="Times New Roman"/>
-              </w:rPr>
-            </w:pPr>
-            <w:r>
-              <w:rPr>
-                <w:rFonts w:ascii="Times New Roman" w:hAnsi="Times New Roman" w:cs="Times New Roman"/>
-              </w:rPr>
-              <w:t>Media Queries</w:t>
-            </w:r>
-          </w:p>
-        </w:tc>
-        <w:tc>
-          <w:tcPr>
-            <w:tcW w:w="0" w:type="auto"/>
-            <w:vAlign w:val="center"/>
-            <w:hideMark/>
-          </w:tcPr>
-          <w:p>
-            <w:pPr>
-              <w:rPr>
-                <w:rFonts w:ascii="Times New Roman" w:hAnsi="Times New Roman" w:cs="Times New Roman"/>
-              </w:rPr>
-            </w:pPr>
-            <w:r>
-              <w:rPr>
-                <w:rFonts w:ascii="Times New Roman" w:hAnsi="Times New Roman" w:cs="Times New Roman"/>
-              </w:rPr>
-              <w:t>Responsive design adjustments for different devices.</w:t>
-            </w:r>
-          </w:p>
-        </w:tc>
-        <w:tc>
-          <w:tcPr>
-            <w:tcW w:w="0" w:type="auto"/>
-            <w:vAlign w:val="center"/>
-            <w:hideMark/>
-          </w:tcPr>
-          <w:p>
-            <w:pPr>
-              <w:rPr>
-                <w:rFonts w:ascii="Times New Roman" w:hAnsi="Times New Roman" w:cs="Times New Roman"/>
-              </w:rPr>
-            </w:pPr>
-            <w:r>
-              <w:rPr>
-                <w:rFonts w:ascii="Times New Roman" w:hAnsi="Times New Roman" w:cs="Times New Roman"/>
-              </w:rPr>
-              <w:t>@media (max-width: 768px)</w:t>
+              <w:t>transform, transition</w:t>
             </w:r>
           </w:p>
         </w:tc>
@@ -1850,6 +1704,45 @@
           <w:bCs/>
         </w:rPr>
       </w:pPr>
+      <w:r>
+        <w:rPr>
+          <w:rFonts w:ascii="Times New Roman" w:hAnsi="Times New Roman" w:cs="Times New Roman"/>
+          <w:b/>
+          <w:bCs/>
+        </w:rPr>
+        <w:t>1. Header Styling</w:t>
+      </w:r>
+    </w:p>
+    <w:p>
+      <w:pPr>
+        <w:rPr>
+          <w:rFonts w:ascii="Times New Roman" w:hAnsi="Times New Roman" w:cs="Times New Roman"/>
+          <w:b/>
+          <w:bCs/>
+        </w:rPr>
+      </w:pPr>
+      <w:r>
+        <w:rPr>
+          <w:rFonts w:ascii="Times New Roman" w:hAnsi="Times New Roman" w:cs="Times New Roman"/>
+          <w:b/>
+          <w:bCs/>
+        </w:rPr>
+        <w:t>Description:</w:t>
+      </w:r>
+      <w:r>
+        <w:rPr>
+          <w:rFonts w:ascii="Times New Roman" w:hAnsi="Times New Roman" w:cs="Times New Roman"/>
+          <w:b/>
+          <w:bCs/>
+        </w:rPr>
+        <w:br/>
+      </w:r>
+      <w:r>
+        <w:rPr>
+          <w:rFonts w:ascii="Times New Roman" w:hAnsi="Times New Roman" w:cs="Times New Roman"/>
+        </w:rPr>
+        <w:t>Applied background color, padding, and text alignment to make the header visually attractive.</w:t>
+      </w:r>
     </w:p>
     <w:p>
       <w:pPr>
@@ -1902,725 +1795,7 @@
           <w:bCs/>
         </w:rPr>
         <w:lastRenderedPageBreak/>
-        <w:t>Code Snippets and Outcomes:</w:t>
-      </w:r>
-    </w:p>
-    <w:p>
-      <w:pPr>
-        <w:rPr>
-          <w:rFonts w:ascii="Times New Roman" w:hAnsi="Times New Roman" w:cs="Times New Roman"/>
-        </w:rPr>
-      </w:pPr>
-      <w:r>
-        <w:rPr>
-          <w:rFonts w:ascii="Times New Roman" w:hAnsi="Times New Roman" w:cs="Times New Roman"/>
-          <w:b/>
-          <w:bCs/>
-        </w:rPr>
-        <w:t xml:space="preserve">    </w:t>
-      </w:r>
-      <w:r>
-        <w:rPr>
-          <w:rFonts w:ascii="Times New Roman" w:hAnsi="Times New Roman" w:cs="Times New Roman"/>
-        </w:rPr>
-        <w:t>&lt;style&gt;</w:t>
-      </w:r>
-    </w:p>
-    <w:p>
-      <w:pPr>
-        <w:rPr>
-          <w:rFonts w:ascii="Times New Roman" w:hAnsi="Times New Roman" w:cs="Times New Roman"/>
-        </w:rPr>
-      </w:pPr>
-      <w:r>
-        <w:rPr>
-          <w:rFonts w:ascii="Times New Roman" w:hAnsi="Times New Roman" w:cs="Times New Roman"/>
-        </w:rPr>
-        <w:t xml:space="preserve">        body {</w:t>
-      </w:r>
-    </w:p>
-    <w:p>
-      <w:pPr>
-        <w:rPr>
-          <w:rFonts w:ascii="Times New Roman" w:hAnsi="Times New Roman" w:cs="Times New Roman"/>
-        </w:rPr>
-      </w:pPr>
-      <w:r>
-        <w:rPr>
-          <w:rFonts w:ascii="Times New Roman" w:hAnsi="Times New Roman" w:cs="Times New Roman"/>
-        </w:rPr>
-        <w:t xml:space="preserve">            font-family: Arial, sans-serif;</w:t>
-      </w:r>
-    </w:p>
-    <w:p>
-      <w:pPr>
-        <w:rPr>
-          <w:rFonts w:ascii="Times New Roman" w:hAnsi="Times New Roman" w:cs="Times New Roman"/>
-        </w:rPr>
-      </w:pPr>
-      <w:r>
-        <w:rPr>
-          <w:rFonts w:ascii="Times New Roman" w:hAnsi="Times New Roman" w:cs="Times New Roman"/>
-        </w:rPr>
-        <w:t xml:space="preserve">            margin: 0;</w:t>
-      </w:r>
-    </w:p>
-    <w:p>
-      <w:pPr>
-        <w:rPr>
-          <w:rFonts w:ascii="Times New Roman" w:hAnsi="Times New Roman" w:cs="Times New Roman"/>
-        </w:rPr>
-      </w:pPr>
-      <w:r>
-        <w:rPr>
-          <w:rFonts w:ascii="Times New Roman" w:hAnsi="Times New Roman" w:cs="Times New Roman"/>
-        </w:rPr>
-        <w:t xml:space="preserve">            padding: 0;</w:t>
-      </w:r>
-    </w:p>
-    <w:p>
-      <w:pPr>
-        <w:rPr>
-          <w:rFonts w:ascii="Times New Roman" w:hAnsi="Times New Roman" w:cs="Times New Roman"/>
-        </w:rPr>
-      </w:pPr>
-      <w:r>
-        <w:rPr>
-          <w:rFonts w:ascii="Times New Roman" w:hAnsi="Times New Roman" w:cs="Times New Roman"/>
-        </w:rPr>
-        <w:t xml:space="preserve">        }</w:t>
-      </w:r>
-    </w:p>
-    <w:p>
-      <w:pPr>
-        <w:rPr>
-          <w:rFonts w:ascii="Times New Roman" w:hAnsi="Times New Roman" w:cs="Times New Roman"/>
-        </w:rPr>
-      </w:pPr>
-      <w:r>
-        <w:rPr>
-          <w:rFonts w:ascii="Times New Roman" w:hAnsi="Times New Roman" w:cs="Times New Roman"/>
-        </w:rPr>
-        <w:t xml:space="preserve">        header {</w:t>
-      </w:r>
-    </w:p>
-    <w:p>
-      <w:pPr>
-        <w:rPr>
-          <w:rFonts w:ascii="Times New Roman" w:hAnsi="Times New Roman" w:cs="Times New Roman"/>
-        </w:rPr>
-      </w:pPr>
-      <w:r>
-        <w:rPr>
-          <w:rFonts w:ascii="Times New Roman" w:hAnsi="Times New Roman" w:cs="Times New Roman"/>
-        </w:rPr>
-        <w:t xml:space="preserve">            background-color: #4CAF50;</w:t>
-      </w:r>
-    </w:p>
-    <w:p>
-      <w:pPr>
-        <w:rPr>
-          <w:rFonts w:ascii="Times New Roman" w:hAnsi="Times New Roman" w:cs="Times New Roman"/>
-        </w:rPr>
-      </w:pPr>
-      <w:r>
-        <w:rPr>
-          <w:rFonts w:ascii="Times New Roman" w:hAnsi="Times New Roman" w:cs="Times New Roman"/>
-        </w:rPr>
-        <w:t xml:space="preserve">            color: white;</w:t>
-      </w:r>
-    </w:p>
-    <w:p>
-      <w:pPr>
-        <w:rPr>
-          <w:rFonts w:ascii="Times New Roman" w:hAnsi="Times New Roman" w:cs="Times New Roman"/>
-        </w:rPr>
-      </w:pPr>
-      <w:r>
-        <w:rPr>
-          <w:rFonts w:ascii="Times New Roman" w:hAnsi="Times New Roman" w:cs="Times New Roman"/>
-        </w:rPr>
-        <w:t xml:space="preserve">            padding: 1rem;</w:t>
-      </w:r>
-    </w:p>
-    <w:p>
-      <w:pPr>
-        <w:rPr>
-          <w:rFonts w:ascii="Times New Roman" w:hAnsi="Times New Roman" w:cs="Times New Roman"/>
-        </w:rPr>
-      </w:pPr>
-      <w:r>
-        <w:rPr>
-          <w:rFonts w:ascii="Times New Roman" w:hAnsi="Times New Roman" w:cs="Times New Roman"/>
-        </w:rPr>
-        <w:t xml:space="preserve">            text-align: center;</w:t>
-      </w:r>
-    </w:p>
-    <w:p>
-      <w:pPr>
-        <w:rPr>
-          <w:rFonts w:ascii="Times New Roman" w:hAnsi="Times New Roman" w:cs="Times New Roman"/>
-        </w:rPr>
-      </w:pPr>
-      <w:r>
-        <w:rPr>
-          <w:rFonts w:ascii="Times New Roman" w:hAnsi="Times New Roman" w:cs="Times New Roman"/>
-        </w:rPr>
-        <w:t xml:space="preserve">        }</w:t>
-      </w:r>
-    </w:p>
-    <w:p>
-      <w:pPr>
-        <w:rPr>
-          <w:rFonts w:ascii="Times New Roman" w:hAnsi="Times New Roman" w:cs="Times New Roman"/>
-        </w:rPr>
-      </w:pPr>
-      <w:r>
-        <w:rPr>
-          <w:rFonts w:ascii="Times New Roman" w:hAnsi="Times New Roman" w:cs="Times New Roman"/>
-        </w:rPr>
-        <w:t xml:space="preserve">        nav {</w:t>
-      </w:r>
-    </w:p>
-    <w:p>
-      <w:pPr>
-        <w:rPr>
-          <w:rFonts w:ascii="Times New Roman" w:hAnsi="Times New Roman" w:cs="Times New Roman"/>
-        </w:rPr>
-      </w:pPr>
-      <w:r>
-        <w:rPr>
-          <w:rFonts w:ascii="Times New Roman" w:hAnsi="Times New Roman" w:cs="Times New Roman"/>
-        </w:rPr>
-        <w:t xml:space="preserve">            background-color: #333;</w:t>
-      </w:r>
-    </w:p>
-    <w:p>
-      <w:pPr>
-        <w:rPr>
-          <w:rFonts w:ascii="Times New Roman" w:hAnsi="Times New Roman" w:cs="Times New Roman"/>
-        </w:rPr>
-      </w:pPr>
-      <w:r>
-        <w:rPr>
-          <w:rFonts w:ascii="Times New Roman" w:hAnsi="Times New Roman" w:cs="Times New Roman"/>
-        </w:rPr>
-        <w:t xml:space="preserve">            display: flex;</w:t>
-      </w:r>
-    </w:p>
-    <w:p>
-      <w:pPr>
-        <w:rPr>
-          <w:rFonts w:ascii="Times New Roman" w:hAnsi="Times New Roman" w:cs="Times New Roman"/>
-        </w:rPr>
-      </w:pPr>
-      <w:r>
-        <w:rPr>
-          <w:rFonts w:ascii="Times New Roman" w:hAnsi="Times New Roman" w:cs="Times New Roman"/>
-        </w:rPr>
-        <w:t xml:space="preserve">            justify-content: center;</w:t>
-      </w:r>
-    </w:p>
-    <w:p>
-      <w:pPr>
-        <w:rPr>
-          <w:rFonts w:ascii="Times New Roman" w:hAnsi="Times New Roman" w:cs="Times New Roman"/>
-        </w:rPr>
-      </w:pPr>
-      <w:r>
-        <w:rPr>
-          <w:rFonts w:ascii="Times New Roman" w:hAnsi="Times New Roman" w:cs="Times New Roman"/>
-        </w:rPr>
-        <w:t xml:space="preserve">        }</w:t>
-      </w:r>
-    </w:p>
-    <w:p>
-      <w:pPr>
-        <w:rPr>
-          <w:rFonts w:ascii="Times New Roman" w:hAnsi="Times New Roman" w:cs="Times New Roman"/>
-        </w:rPr>
-      </w:pPr>
-      <w:r>
-        <w:rPr>
-          <w:rFonts w:ascii="Times New Roman" w:hAnsi="Times New Roman" w:cs="Times New Roman"/>
-        </w:rPr>
-        <w:t xml:space="preserve">        nav a {</w:t>
-      </w:r>
-    </w:p>
-    <w:p>
-      <w:pPr>
-        <w:rPr>
-          <w:rFonts w:ascii="Times New Roman" w:hAnsi="Times New Roman" w:cs="Times New Roman"/>
-        </w:rPr>
-      </w:pPr>
-      <w:r>
-        <w:rPr>
-          <w:rFonts w:ascii="Times New Roman" w:hAnsi="Times New Roman" w:cs="Times New Roman"/>
-        </w:rPr>
-        <w:t xml:space="preserve">            color: white;</w:t>
-      </w:r>
-    </w:p>
-    <w:p>
-      <w:pPr>
-        <w:rPr>
-          <w:rFonts w:ascii="Times New Roman" w:hAnsi="Times New Roman" w:cs="Times New Roman"/>
-        </w:rPr>
-      </w:pPr>
-      <w:r>
-        <w:rPr>
-          <w:rFonts w:ascii="Times New Roman" w:hAnsi="Times New Roman" w:cs="Times New Roman"/>
-        </w:rPr>
-        <w:t xml:space="preserve">            padding: 14px 20px;</w:t>
-      </w:r>
-    </w:p>
-    <w:p>
-      <w:pPr>
-        <w:rPr>
-          <w:rFonts w:ascii="Times New Roman" w:hAnsi="Times New Roman" w:cs="Times New Roman"/>
-        </w:rPr>
-      </w:pPr>
-      <w:r>
-        <w:rPr>
-          <w:rFonts w:ascii="Times New Roman" w:hAnsi="Times New Roman" w:cs="Times New Roman"/>
-        </w:rPr>
-        <w:t xml:space="preserve">            text-decoration: none;</w:t>
-      </w:r>
-    </w:p>
-    <w:p>
-      <w:pPr>
-        <w:rPr>
-          <w:rFonts w:ascii="Times New Roman" w:hAnsi="Times New Roman" w:cs="Times New Roman"/>
-        </w:rPr>
-      </w:pPr>
-      <w:r>
-        <w:rPr>
-          <w:rFonts w:ascii="Times New Roman" w:hAnsi="Times New Roman" w:cs="Times New Roman"/>
-        </w:rPr>
-        <w:t xml:space="preserve">        }</w:t>
-      </w:r>
-    </w:p>
-    <w:p>
-      <w:pPr>
-        <w:rPr>
-          <w:rFonts w:ascii="Times New Roman" w:hAnsi="Times New Roman" w:cs="Times New Roman"/>
-        </w:rPr>
-      </w:pPr>
-      <w:r>
-        <w:rPr>
-          <w:rFonts w:ascii="Times New Roman" w:hAnsi="Times New Roman" w:cs="Times New Roman"/>
-        </w:rPr>
-        <w:t xml:space="preserve">        nav </w:t>
-      </w:r>
-      <w:proofErr w:type="gramStart"/>
-      <w:r>
-        <w:rPr>
-          <w:rFonts w:ascii="Times New Roman" w:hAnsi="Times New Roman" w:cs="Times New Roman"/>
-        </w:rPr>
-        <w:t>a:hover</w:t>
-      </w:r>
-      <w:proofErr w:type="gramEnd"/>
-      <w:r>
-        <w:rPr>
-          <w:rFonts w:ascii="Times New Roman" w:hAnsi="Times New Roman" w:cs="Times New Roman"/>
-        </w:rPr>
-        <w:t xml:space="preserve"> {</w:t>
-      </w:r>
-    </w:p>
-    <w:p>
-      <w:pPr>
-        <w:rPr>
-          <w:rFonts w:ascii="Times New Roman" w:hAnsi="Times New Roman" w:cs="Times New Roman"/>
-        </w:rPr>
-      </w:pPr>
-      <w:r>
-        <w:rPr>
-          <w:rFonts w:ascii="Times New Roman" w:hAnsi="Times New Roman" w:cs="Times New Roman"/>
-        </w:rPr>
-        <w:t xml:space="preserve">            background-color: #575757;</w:t>
-      </w:r>
-    </w:p>
-    <w:p>
-      <w:pPr>
-        <w:rPr>
-          <w:rFonts w:ascii="Times New Roman" w:hAnsi="Times New Roman" w:cs="Times New Roman"/>
-        </w:rPr>
-      </w:pPr>
-      <w:r>
-        <w:rPr>
-          <w:rFonts w:ascii="Times New Roman" w:hAnsi="Times New Roman" w:cs="Times New Roman"/>
-        </w:rPr>
-        <w:t xml:space="preserve">        }</w:t>
-      </w:r>
-    </w:p>
-    <w:p>
-      <w:pPr>
-        <w:rPr>
-          <w:rFonts w:ascii="Times New Roman" w:hAnsi="Times New Roman" w:cs="Times New Roman"/>
-        </w:rPr>
-      </w:pPr>
-      <w:r>
-        <w:rPr>
-          <w:rFonts w:ascii="Times New Roman" w:hAnsi="Times New Roman" w:cs="Times New Roman"/>
-        </w:rPr>
-        <w:t xml:space="preserve">        main {</w:t>
-      </w:r>
-    </w:p>
-    <w:p>
-      <w:pPr>
-        <w:rPr>
-          <w:rFonts w:ascii="Times New Roman" w:hAnsi="Times New Roman" w:cs="Times New Roman"/>
-        </w:rPr>
-      </w:pPr>
-      <w:r>
-        <w:rPr>
-          <w:rFonts w:ascii="Times New Roman" w:hAnsi="Times New Roman" w:cs="Times New Roman"/>
-        </w:rPr>
-        <w:lastRenderedPageBreak/>
-        <w:t xml:space="preserve">            display: grid;</w:t>
-      </w:r>
-    </w:p>
-    <w:p>
-      <w:pPr>
-        <w:rPr>
-          <w:rFonts w:ascii="Times New Roman" w:hAnsi="Times New Roman" w:cs="Times New Roman"/>
-        </w:rPr>
-      </w:pPr>
-      <w:r>
-        <w:rPr>
-          <w:rFonts w:ascii="Times New Roman" w:hAnsi="Times New Roman" w:cs="Times New Roman"/>
-        </w:rPr>
-        <w:t xml:space="preserve">            grid-template-columns: 2fr 1fr;</w:t>
-      </w:r>
-    </w:p>
-    <w:p>
-      <w:pPr>
-        <w:rPr>
-          <w:rFonts w:ascii="Times New Roman" w:hAnsi="Times New Roman" w:cs="Times New Roman"/>
-        </w:rPr>
-      </w:pPr>
-      <w:r>
-        <w:rPr>
-          <w:rFonts w:ascii="Times New Roman" w:hAnsi="Times New Roman" w:cs="Times New Roman"/>
-        </w:rPr>
-        <w:t xml:space="preserve">            gap: 20px;</w:t>
-      </w:r>
-    </w:p>
-    <w:p>
-      <w:pPr>
-        <w:rPr>
-          <w:rFonts w:ascii="Times New Roman" w:hAnsi="Times New Roman" w:cs="Times New Roman"/>
-        </w:rPr>
-      </w:pPr>
-      <w:r>
-        <w:rPr>
-          <w:rFonts w:ascii="Times New Roman" w:hAnsi="Times New Roman" w:cs="Times New Roman"/>
-        </w:rPr>
-        <w:t xml:space="preserve">            padding: 20px;</w:t>
-      </w:r>
-    </w:p>
-    <w:p>
-      <w:pPr>
-        <w:rPr>
-          <w:rFonts w:ascii="Times New Roman" w:hAnsi="Times New Roman" w:cs="Times New Roman"/>
-        </w:rPr>
-      </w:pPr>
-      <w:r>
-        <w:rPr>
-          <w:rFonts w:ascii="Times New Roman" w:hAnsi="Times New Roman" w:cs="Times New Roman"/>
-        </w:rPr>
-        <w:t xml:space="preserve">        }</w:t>
-      </w:r>
-    </w:p>
-    <w:p>
-      <w:pPr>
-        <w:rPr>
-          <w:rFonts w:ascii="Times New Roman" w:hAnsi="Times New Roman" w:cs="Times New Roman"/>
-        </w:rPr>
-      </w:pPr>
-      <w:r>
-        <w:rPr>
-          <w:rFonts w:ascii="Times New Roman" w:hAnsi="Times New Roman" w:cs="Times New Roman"/>
-        </w:rPr>
-        <w:t xml:space="preserve">        article, aside {</w:t>
-      </w:r>
-    </w:p>
-    <w:p>
-      <w:pPr>
-        <w:rPr>
-          <w:rFonts w:ascii="Times New Roman" w:hAnsi="Times New Roman" w:cs="Times New Roman"/>
-        </w:rPr>
-      </w:pPr>
-      <w:r>
-        <w:rPr>
-          <w:rFonts w:ascii="Times New Roman" w:hAnsi="Times New Roman" w:cs="Times New Roman"/>
-        </w:rPr>
-        <w:t xml:space="preserve">            background: #f4f4f4;</w:t>
-      </w:r>
-    </w:p>
-    <w:p>
-      <w:pPr>
-        <w:rPr>
-          <w:rFonts w:ascii="Times New Roman" w:hAnsi="Times New Roman" w:cs="Times New Roman"/>
-        </w:rPr>
-      </w:pPr>
-      <w:r>
-        <w:rPr>
-          <w:rFonts w:ascii="Times New Roman" w:hAnsi="Times New Roman" w:cs="Times New Roman"/>
-        </w:rPr>
-        <w:t xml:space="preserve">            padding: 20px;</w:t>
-      </w:r>
-    </w:p>
-    <w:p>
-      <w:pPr>
-        <w:rPr>
-          <w:rFonts w:ascii="Times New Roman" w:hAnsi="Times New Roman" w:cs="Times New Roman"/>
-        </w:rPr>
-      </w:pPr>
-      <w:r>
-        <w:rPr>
-          <w:rFonts w:ascii="Times New Roman" w:hAnsi="Times New Roman" w:cs="Times New Roman"/>
-        </w:rPr>
-        <w:t xml:space="preserve">        }</w:t>
-      </w:r>
-    </w:p>
-    <w:p>
-      <w:pPr>
-        <w:rPr>
-          <w:rFonts w:ascii="Times New Roman" w:hAnsi="Times New Roman" w:cs="Times New Roman"/>
-        </w:rPr>
-      </w:pPr>
-      <w:r>
-        <w:rPr>
-          <w:rFonts w:ascii="Times New Roman" w:hAnsi="Times New Roman" w:cs="Times New Roman"/>
-        </w:rPr>
-        <w:t xml:space="preserve">        footer {</w:t>
-      </w:r>
-    </w:p>
-    <w:p>
-      <w:pPr>
-        <w:rPr>
-          <w:rFonts w:ascii="Times New Roman" w:hAnsi="Times New Roman" w:cs="Times New Roman"/>
-        </w:rPr>
-      </w:pPr>
-      <w:r>
-        <w:rPr>
-          <w:rFonts w:ascii="Times New Roman" w:hAnsi="Times New Roman" w:cs="Times New Roman"/>
-        </w:rPr>
-        <w:t xml:space="preserve">            background-color: #333;</w:t>
-      </w:r>
-    </w:p>
-    <w:p>
-      <w:pPr>
-        <w:rPr>
-          <w:rFonts w:ascii="Times New Roman" w:hAnsi="Times New Roman" w:cs="Times New Roman"/>
-        </w:rPr>
-      </w:pPr>
-      <w:r>
-        <w:rPr>
-          <w:rFonts w:ascii="Times New Roman" w:hAnsi="Times New Roman" w:cs="Times New Roman"/>
-        </w:rPr>
-        <w:t xml:space="preserve">            color: white;</w:t>
-      </w:r>
-    </w:p>
-    <w:p>
-      <w:pPr>
-        <w:rPr>
-          <w:rFonts w:ascii="Times New Roman" w:hAnsi="Times New Roman" w:cs="Times New Roman"/>
-        </w:rPr>
-      </w:pPr>
-      <w:r>
-        <w:rPr>
-          <w:rFonts w:ascii="Times New Roman" w:hAnsi="Times New Roman" w:cs="Times New Roman"/>
-        </w:rPr>
-        <w:t xml:space="preserve">            text-align: center;</w:t>
-      </w:r>
-    </w:p>
-    <w:p>
-      <w:pPr>
-        <w:rPr>
-          <w:rFonts w:ascii="Times New Roman" w:hAnsi="Times New Roman" w:cs="Times New Roman"/>
-        </w:rPr>
-      </w:pPr>
-      <w:r>
-        <w:rPr>
-          <w:rFonts w:ascii="Times New Roman" w:hAnsi="Times New Roman" w:cs="Times New Roman"/>
-        </w:rPr>
-        <w:t xml:space="preserve">            padding: 10px;</w:t>
-      </w:r>
-    </w:p>
-    <w:p>
-      <w:pPr>
-        <w:rPr>
-          <w:rFonts w:ascii="Times New Roman" w:hAnsi="Times New Roman" w:cs="Times New Roman"/>
-        </w:rPr>
-      </w:pPr>
-      <w:r>
-        <w:rPr>
-          <w:rFonts w:ascii="Times New Roman" w:hAnsi="Times New Roman" w:cs="Times New Roman"/>
-        </w:rPr>
-        <w:t xml:space="preserve">        }</w:t>
-      </w:r>
-    </w:p>
-    <w:p>
-      <w:pPr>
-        <w:rPr>
-          <w:rFonts w:ascii="Times New Roman" w:hAnsi="Times New Roman" w:cs="Times New Roman"/>
-        </w:rPr>
-      </w:pPr>
-      <w:r>
-        <w:rPr>
-          <w:rFonts w:ascii="Times New Roman" w:hAnsi="Times New Roman" w:cs="Times New Roman"/>
-        </w:rPr>
-        <w:t xml:space="preserve">        /* Responsive Design */</w:t>
-      </w:r>
-    </w:p>
-    <w:p>
-      <w:pPr>
-        <w:rPr>
-          <w:rFonts w:ascii="Times New Roman" w:hAnsi="Times New Roman" w:cs="Times New Roman"/>
-        </w:rPr>
-      </w:pPr>
-      <w:r>
-        <w:rPr>
-          <w:rFonts w:ascii="Times New Roman" w:hAnsi="Times New Roman" w:cs="Times New Roman"/>
-        </w:rPr>
-        <w:t xml:space="preserve">        @media (max-width: 768px) {</w:t>
-      </w:r>
-    </w:p>
-    <w:p>
-      <w:pPr>
-        <w:rPr>
-          <w:rFonts w:ascii="Times New Roman" w:hAnsi="Times New Roman" w:cs="Times New Roman"/>
-        </w:rPr>
-      </w:pPr>
-      <w:r>
-        <w:rPr>
-          <w:rFonts w:ascii="Times New Roman" w:hAnsi="Times New Roman" w:cs="Times New Roman"/>
-        </w:rPr>
-        <w:t xml:space="preserve">            main {</w:t>
-      </w:r>
-    </w:p>
-    <w:p>
-      <w:pPr>
-        <w:rPr>
-          <w:rFonts w:ascii="Times New Roman" w:hAnsi="Times New Roman" w:cs="Times New Roman"/>
-        </w:rPr>
-      </w:pPr>
-      <w:r>
-        <w:rPr>
-          <w:rFonts w:ascii="Times New Roman" w:hAnsi="Times New Roman" w:cs="Times New Roman"/>
-        </w:rPr>
-        <w:t xml:space="preserve">                grid-template-columns: 1fr;</w:t>
-      </w:r>
-    </w:p>
-    <w:p>
-      <w:pPr>
-        <w:rPr>
-          <w:rFonts w:ascii="Times New Roman" w:hAnsi="Times New Roman" w:cs="Times New Roman"/>
-        </w:rPr>
-      </w:pPr>
-      <w:r>
-        <w:rPr>
-          <w:rFonts w:ascii="Times New Roman" w:hAnsi="Times New Roman" w:cs="Times New Roman"/>
-        </w:rPr>
-        <w:t xml:space="preserve">            }</w:t>
-      </w:r>
-    </w:p>
-    <w:p>
-      <w:pPr>
-        <w:rPr>
-          <w:rFonts w:ascii="Times New Roman" w:hAnsi="Times New Roman" w:cs="Times New Roman"/>
-        </w:rPr>
-      </w:pPr>
-      <w:r>
-        <w:rPr>
-          <w:rFonts w:ascii="Times New Roman" w:hAnsi="Times New Roman" w:cs="Times New Roman"/>
-        </w:rPr>
-        <w:t xml:space="preserve">            nav {</w:t>
-      </w:r>
-    </w:p>
-    <w:p>
-      <w:pPr>
-        <w:rPr>
-          <w:rFonts w:ascii="Times New Roman" w:hAnsi="Times New Roman" w:cs="Times New Roman"/>
-        </w:rPr>
-      </w:pPr>
-      <w:r>
-        <w:rPr>
-          <w:rFonts w:ascii="Times New Roman" w:hAnsi="Times New Roman" w:cs="Times New Roman"/>
-        </w:rPr>
-        <w:t xml:space="preserve">                flex-direction: column;</w:t>
-      </w:r>
-    </w:p>
-    <w:p>
-      <w:pPr>
-        <w:rPr>
-          <w:rFonts w:ascii="Times New Roman" w:hAnsi="Times New Roman" w:cs="Times New Roman"/>
-        </w:rPr>
-      </w:pPr>
-      <w:r>
-        <w:rPr>
-          <w:rFonts w:ascii="Times New Roman" w:hAnsi="Times New Roman" w:cs="Times New Roman"/>
-        </w:rPr>
-        <w:t xml:space="preserve">            }</w:t>
-      </w:r>
-    </w:p>
-    <w:p>
-      <w:pPr>
-        <w:rPr>
-          <w:rFonts w:ascii="Times New Roman" w:hAnsi="Times New Roman" w:cs="Times New Roman"/>
-        </w:rPr>
-      </w:pPr>
-      <w:r>
-        <w:rPr>
-          <w:rFonts w:ascii="Times New Roman" w:hAnsi="Times New Roman" w:cs="Times New Roman"/>
-        </w:rPr>
-        <w:t xml:space="preserve">        }</w:t>
-      </w:r>
-    </w:p>
-    <w:p>
-      <w:pPr>
-        <w:rPr>
-          <w:rFonts w:ascii="Times New Roman" w:hAnsi="Times New Roman" w:cs="Times New Roman"/>
-          <w:b/>
-          <w:bCs/>
-        </w:rPr>
-      </w:pPr>
-    </w:p>
-    <w:p>
-      <w:pPr>
-        <w:rPr>
-          <w:rFonts w:ascii="Times New Roman" w:hAnsi="Times New Roman" w:cs="Times New Roman"/>
-          <w:b/>
-          <w:bCs/>
-        </w:rPr>
-      </w:pPr>
-    </w:p>
-    <w:p>
-      <w:pPr>
-        <w:rPr>
-          <w:rFonts w:ascii="Times New Roman" w:hAnsi="Times New Roman" w:cs="Times New Roman"/>
-          <w:b/>
-          <w:bCs/>
-        </w:rPr>
-      </w:pPr>
-    </w:p>
-    <w:p>
-      <w:pPr>
-        <w:rPr>
-          <w:rFonts w:ascii="Times New Roman" w:hAnsi="Times New Roman" w:cs="Times New Roman"/>
-          <w:b/>
-          <w:bCs/>
-        </w:rPr>
-      </w:pPr>
-      <w:r>
-        <w:rPr>
-          <w:rFonts w:ascii="Times New Roman" w:hAnsi="Times New Roman" w:cs="Times New Roman"/>
-          <w:b/>
-          <w:bCs/>
-        </w:rPr>
-        <w:lastRenderedPageBreak/>
-        <w:t>Output:</w:t>
+        <w:t>CSS Snippet:</w:t>
       </w:r>
     </w:p>
     <w:p>
@@ -2638,10 +1813,10 @@
           <w:bCs/>
         </w:rPr>
         <w:drawing>
-          <wp:inline distT="0" distB="0" distL="0" distR="0" wp14:anchorId="39B2E3C9" wp14:editId="6CEBE7FD">
-            <wp:extent cx="5943600" cy="2676525"/>
-            <wp:effectExtent l="0" t="0" r="0" b="9525"/>
-            <wp:docPr id="947548932" name="Picture 1"/>
+          <wp:inline distT="0" distB="0" distL="0" distR="0" wp14:anchorId="61204FA0" wp14:editId="25864AD4">
+            <wp:extent cx="5943600" cy="1670050"/>
+            <wp:effectExtent l="0" t="0" r="0" b="6350"/>
+            <wp:docPr id="1708777487" name="Picture 1"/>
             <wp:cNvGraphicFramePr>
               <a:graphicFrameLocks xmlns:a="http://schemas.openxmlformats.org/drawingml/2006/main" noChangeAspect="1"/>
             </wp:cNvGraphicFramePr>
@@ -2649,7 +1824,7 @@
               <a:graphicData uri="http://schemas.openxmlformats.org/drawingml/2006/picture">
                 <pic:pic xmlns:pic="http://schemas.openxmlformats.org/drawingml/2006/picture">
                   <pic:nvPicPr>
-                    <pic:cNvPr id="947548932" name=""/>
+                    <pic:cNvPr id="1708777487" name=""/>
                     <pic:cNvPicPr/>
                   </pic:nvPicPr>
                   <pic:blipFill>
@@ -2661,7 +1836,7 @@
                   <pic:spPr>
                     <a:xfrm>
                       <a:off x="0" y="0"/>
-                      <a:ext cx="5943600" cy="2676525"/>
+                      <a:ext cx="5943600" cy="1670050"/>
                     </a:xfrm>
                     <a:prstGeom prst="rect">
                       <a:avLst/>
@@ -2697,83 +1872,1125 @@
           <w:b/>
           <w:bCs/>
         </w:rPr>
+        <w:t>Screenshot:</w:t>
+      </w:r>
+    </w:p>
+    <w:p>
+      <w:pPr>
+        <w:rPr>
+          <w:rFonts w:ascii="Times New Roman" w:hAnsi="Times New Roman" w:cs="Times New Roman"/>
+          <w:b/>
+          <w:bCs/>
+        </w:rPr>
+      </w:pPr>
+      <w:r>
+        <w:rPr>
+          <w:rFonts w:ascii="Times New Roman" w:hAnsi="Times New Roman" w:cs="Times New Roman"/>
+          <w:b/>
+          <w:bCs/>
+        </w:rPr>
+        <w:drawing>
+          <wp:inline distT="0" distB="0" distL="0" distR="0" wp14:anchorId="62407BFB" wp14:editId="5B5D522C">
+            <wp:extent cx="5943600" cy="405765"/>
+            <wp:effectExtent l="0" t="0" r="0" b="0"/>
+            <wp:docPr id="2081460883" name="Picture 1"/>
+            <wp:cNvGraphicFramePr>
+              <a:graphicFrameLocks xmlns:a="http://schemas.openxmlformats.org/drawingml/2006/main" noChangeAspect="1"/>
+            </wp:cNvGraphicFramePr>
+            <a:graphic xmlns:a="http://schemas.openxmlformats.org/drawingml/2006/main">
+              <a:graphicData uri="http://schemas.openxmlformats.org/drawingml/2006/picture">
+                <pic:pic xmlns:pic="http://schemas.openxmlformats.org/drawingml/2006/picture">
+                  <pic:nvPicPr>
+                    <pic:cNvPr id="2081460883" name=""/>
+                    <pic:cNvPicPr/>
+                  </pic:nvPicPr>
+                  <pic:blipFill>
+                    <a:blip r:embed="rId12"/>
+                    <a:stretch>
+                      <a:fillRect/>
+                    </a:stretch>
+                  </pic:blipFill>
+                  <pic:spPr>
+                    <a:xfrm>
+                      <a:off x="0" y="0"/>
+                      <a:ext cx="5943600" cy="405765"/>
+                    </a:xfrm>
+                    <a:prstGeom prst="rect">
+                      <a:avLst/>
+                    </a:prstGeom>
+                  </pic:spPr>
+                </pic:pic>
+              </a:graphicData>
+            </a:graphic>
+          </wp:inline>
+        </w:drawing>
+      </w:r>
+    </w:p>
+    <w:p>
+      <w:pPr>
+        <w:rPr>
+          <w:rFonts w:ascii="Times New Roman" w:hAnsi="Times New Roman" w:cs="Times New Roman"/>
+          <w:b/>
+          <w:bCs/>
+        </w:rPr>
+      </w:pPr>
+    </w:p>
+    <w:p>
+      <w:pPr>
+        <w:rPr>
+          <w:rFonts w:ascii="Times New Roman" w:hAnsi="Times New Roman" w:cs="Times New Roman"/>
+          <w:b/>
+          <w:bCs/>
+        </w:rPr>
+      </w:pPr>
+      <w:r>
+        <w:rPr>
+          <w:rFonts w:ascii="Times New Roman" w:hAnsi="Times New Roman" w:cs="Times New Roman"/>
+          <w:b/>
+          <w:bCs/>
+        </w:rPr>
+        <w:t>2. Navigation Bar</w:t>
+      </w:r>
+    </w:p>
+    <w:p>
+      <w:pPr>
+        <w:rPr>
+          <w:rFonts w:ascii="Times New Roman" w:hAnsi="Times New Roman" w:cs="Times New Roman"/>
+          <w:b/>
+          <w:bCs/>
+        </w:rPr>
+      </w:pPr>
+      <w:r>
+        <w:rPr>
+          <w:rFonts w:ascii="Times New Roman" w:hAnsi="Times New Roman" w:cs="Times New Roman"/>
+          <w:b/>
+          <w:bCs/>
+        </w:rPr>
+        <w:t>Description:</w:t>
+      </w:r>
+    </w:p>
+    <w:p>
+      <w:pPr>
+        <w:rPr>
+          <w:rFonts w:ascii="Times New Roman" w:hAnsi="Times New Roman" w:cs="Times New Roman"/>
+        </w:rPr>
+      </w:pPr>
+      <w:r>
+        <w:rPr>
+          <w:rFonts w:ascii="Times New Roman" w:hAnsi="Times New Roman" w:cs="Times New Roman"/>
+        </w:rPr>
+        <w:t>Created a horizontal navigation bar with centered links and hover color change.</w:t>
+      </w:r>
+    </w:p>
+    <w:p>
+      <w:pPr>
+        <w:rPr>
+          <w:rFonts w:ascii="Times New Roman" w:hAnsi="Times New Roman" w:cs="Times New Roman"/>
+          <w:b/>
+          <w:bCs/>
+        </w:rPr>
+      </w:pPr>
+      <w:r>
+        <w:rPr>
+          <w:rFonts w:ascii="Times New Roman" w:hAnsi="Times New Roman" w:cs="Times New Roman"/>
+          <w:b/>
+          <w:bCs/>
+        </w:rPr>
+        <w:t>CSS Snippet:</w:t>
+      </w:r>
+    </w:p>
+    <w:p>
+      <w:pPr>
+        <w:jc w:val="center"/>
+        <w:rPr>
+          <w:rFonts w:ascii="Times New Roman" w:hAnsi="Times New Roman" w:cs="Times New Roman"/>
+          <w:b/>
+          <w:bCs/>
+        </w:rPr>
+      </w:pPr>
+      <w:r>
+        <w:rPr>
+          <w:rFonts w:ascii="Times New Roman" w:hAnsi="Times New Roman" w:cs="Times New Roman"/>
+          <w:b/>
+          <w:bCs/>
+        </w:rPr>
+        <w:drawing>
+          <wp:inline distT="0" distB="0" distL="0" distR="0" wp14:anchorId="084C8772" wp14:editId="01765BCE">
+            <wp:extent cx="3651250" cy="2051097"/>
+            <wp:effectExtent l="0" t="0" r="6350" b="6350"/>
+            <wp:docPr id="952682904" name="Picture 1"/>
+            <wp:cNvGraphicFramePr>
+              <a:graphicFrameLocks xmlns:a="http://schemas.openxmlformats.org/drawingml/2006/main" noChangeAspect="1"/>
+            </wp:cNvGraphicFramePr>
+            <a:graphic xmlns:a="http://schemas.openxmlformats.org/drawingml/2006/main">
+              <a:graphicData uri="http://schemas.openxmlformats.org/drawingml/2006/picture">
+                <pic:pic xmlns:pic="http://schemas.openxmlformats.org/drawingml/2006/picture">
+                  <pic:nvPicPr>
+                    <pic:cNvPr id="952682904" name=""/>
+                    <pic:cNvPicPr/>
+                  </pic:nvPicPr>
+                  <pic:blipFill>
+                    <a:blip r:embed="rId13"/>
+                    <a:stretch>
+                      <a:fillRect/>
+                    </a:stretch>
+                  </pic:blipFill>
+                  <pic:spPr>
+                    <a:xfrm>
+                      <a:off x="0" y="0"/>
+                      <a:ext cx="3661390" cy="2056793"/>
+                    </a:xfrm>
+                    <a:prstGeom prst="rect">
+                      <a:avLst/>
+                    </a:prstGeom>
+                  </pic:spPr>
+                </pic:pic>
+              </a:graphicData>
+            </a:graphic>
+          </wp:inline>
+        </w:drawing>
+      </w:r>
+    </w:p>
+    <w:p>
+      <w:pPr>
+        <w:rPr>
+          <w:rFonts w:ascii="Times New Roman" w:hAnsi="Times New Roman" w:cs="Times New Roman"/>
+          <w:b/>
+          <w:bCs/>
+        </w:rPr>
+      </w:pPr>
+    </w:p>
+    <w:p>
+      <w:pPr>
+        <w:rPr>
+          <w:rFonts w:ascii="Times New Roman" w:hAnsi="Times New Roman" w:cs="Times New Roman"/>
+          <w:b/>
+          <w:bCs/>
+        </w:rPr>
+      </w:pPr>
+      <w:r>
+        <w:rPr>
+          <w:rFonts w:ascii="Times New Roman" w:hAnsi="Times New Roman" w:cs="Times New Roman"/>
+          <w:b/>
+          <w:bCs/>
+        </w:rPr>
+        <w:t>Screenshot:</w:t>
+      </w:r>
+    </w:p>
+    <w:p>
+      <w:pPr>
+        <w:jc w:val="center"/>
+        <w:rPr>
+          <w:rFonts w:ascii="Times New Roman" w:hAnsi="Times New Roman" w:cs="Times New Roman"/>
+          <w:b/>
+          <w:bCs/>
+        </w:rPr>
+      </w:pPr>
+      <w:r>
+        <w:rPr>
+          <w:rFonts w:ascii="Times New Roman" w:hAnsi="Times New Roman" w:cs="Times New Roman"/>
+          <w:b/>
+          <w:bCs/>
+        </w:rPr>
+        <w:drawing>
+          <wp:inline distT="0" distB="0" distL="0" distR="0" wp14:anchorId="4591C940" wp14:editId="01AD15D9">
+            <wp:extent cx="5594350" cy="623985"/>
+            <wp:effectExtent l="0" t="0" r="0" b="5080"/>
+            <wp:docPr id="1848289634" name="Picture 1"/>
+            <wp:cNvGraphicFramePr>
+              <a:graphicFrameLocks xmlns:a="http://schemas.openxmlformats.org/drawingml/2006/main" noChangeAspect="1"/>
+            </wp:cNvGraphicFramePr>
+            <a:graphic xmlns:a="http://schemas.openxmlformats.org/drawingml/2006/main">
+              <a:graphicData uri="http://schemas.openxmlformats.org/drawingml/2006/picture">
+                <pic:pic xmlns:pic="http://schemas.openxmlformats.org/drawingml/2006/picture">
+                  <pic:nvPicPr>
+                    <pic:cNvPr id="1848289634" name=""/>
+                    <pic:cNvPicPr/>
+                  </pic:nvPicPr>
+                  <pic:blipFill>
+                    <a:blip r:embed="rId14"/>
+                    <a:stretch>
+                      <a:fillRect/>
+                    </a:stretch>
+                  </pic:blipFill>
+                  <pic:spPr>
+                    <a:xfrm>
+                      <a:off x="0" y="0"/>
+                      <a:ext cx="5621264" cy="626987"/>
+                    </a:xfrm>
+                    <a:prstGeom prst="rect">
+                      <a:avLst/>
+                    </a:prstGeom>
+                  </pic:spPr>
+                </pic:pic>
+              </a:graphicData>
+            </a:graphic>
+          </wp:inline>
+        </w:drawing>
+      </w:r>
+    </w:p>
+    <w:p>
+      <w:pPr>
+        <w:rPr>
+          <w:rFonts w:ascii="Times New Roman" w:hAnsi="Times New Roman" w:cs="Times New Roman"/>
+          <w:b/>
+          <w:bCs/>
+        </w:rPr>
+      </w:pPr>
+      <w:r>
+        <w:rPr>
+          <w:rFonts w:ascii="Times New Roman" w:hAnsi="Times New Roman" w:cs="Times New Roman"/>
+          <w:b/>
+          <w:bCs/>
+        </w:rPr>
+        <w:lastRenderedPageBreak/>
+        <w:t>3. CSS Grid Layout for Main Section</w:t>
+      </w:r>
+    </w:p>
+    <w:p>
+      <w:pPr>
+        <w:rPr>
+          <w:rFonts w:ascii="Times New Roman" w:hAnsi="Times New Roman" w:cs="Times New Roman"/>
+        </w:rPr>
+      </w:pPr>
+      <w:r>
+        <w:rPr>
+          <w:rFonts w:ascii="Times New Roman" w:hAnsi="Times New Roman" w:cs="Times New Roman"/>
+          <w:b/>
+          <w:bCs/>
+        </w:rPr>
+        <w:t>Description:</w:t>
+      </w:r>
+      <w:r>
+        <w:rPr>
+          <w:rFonts w:ascii="Times New Roman" w:hAnsi="Times New Roman" w:cs="Times New Roman"/>
+        </w:rPr>
+        <w:br/>
+        <w:t>Used CSS Grid to arrange main content and sidebar in two columns.</w:t>
+      </w:r>
+    </w:p>
+    <w:p>
+      <w:pPr>
+        <w:rPr>
+          <w:rFonts w:ascii="Times New Roman" w:hAnsi="Times New Roman" w:cs="Times New Roman"/>
+          <w:b/>
+          <w:bCs/>
+        </w:rPr>
+      </w:pPr>
+      <w:r>
+        <w:rPr>
+          <w:rFonts w:ascii="Times New Roman" w:hAnsi="Times New Roman" w:cs="Times New Roman"/>
+          <w:b/>
+          <w:bCs/>
+        </w:rPr>
+        <w:t>CSS Snippet:</w:t>
+      </w:r>
+    </w:p>
+    <w:p>
+      <w:pPr>
+        <w:jc w:val="center"/>
+        <w:rPr>
+          <w:rFonts w:ascii="Times New Roman" w:hAnsi="Times New Roman" w:cs="Times New Roman"/>
+          <w:b/>
+          <w:bCs/>
+        </w:rPr>
+      </w:pPr>
+      <w:r>
+        <w:rPr>
+          <w:rFonts w:ascii="Times New Roman" w:hAnsi="Times New Roman" w:cs="Times New Roman"/>
+          <w:b/>
+          <w:bCs/>
+        </w:rPr>
+        <w:drawing>
+          <wp:inline distT="0" distB="0" distL="0" distR="0" wp14:anchorId="7FA0D4F9" wp14:editId="1EA67DFE">
+            <wp:extent cx="5943600" cy="984885"/>
+            <wp:effectExtent l="0" t="0" r="0" b="5715"/>
+            <wp:docPr id="1236622444" name="Picture 1"/>
+            <wp:cNvGraphicFramePr>
+              <a:graphicFrameLocks xmlns:a="http://schemas.openxmlformats.org/drawingml/2006/main" noChangeAspect="1"/>
+            </wp:cNvGraphicFramePr>
+            <a:graphic xmlns:a="http://schemas.openxmlformats.org/drawingml/2006/main">
+              <a:graphicData uri="http://schemas.openxmlformats.org/drawingml/2006/picture">
+                <pic:pic xmlns:pic="http://schemas.openxmlformats.org/drawingml/2006/picture">
+                  <pic:nvPicPr>
+                    <pic:cNvPr id="1236622444" name=""/>
+                    <pic:cNvPicPr/>
+                  </pic:nvPicPr>
+                  <pic:blipFill>
+                    <a:blip r:embed="rId15"/>
+                    <a:stretch>
+                      <a:fillRect/>
+                    </a:stretch>
+                  </pic:blipFill>
+                  <pic:spPr>
+                    <a:xfrm>
+                      <a:off x="0" y="0"/>
+                      <a:ext cx="5943600" cy="984885"/>
+                    </a:xfrm>
+                    <a:prstGeom prst="rect">
+                      <a:avLst/>
+                    </a:prstGeom>
+                  </pic:spPr>
+                </pic:pic>
+              </a:graphicData>
+            </a:graphic>
+          </wp:inline>
+        </w:drawing>
+      </w:r>
+    </w:p>
+    <w:p>
+      <w:pPr>
+        <w:rPr>
+          <w:rFonts w:ascii="Times New Roman" w:hAnsi="Times New Roman" w:cs="Times New Roman"/>
+          <w:b/>
+          <w:bCs/>
+        </w:rPr>
+      </w:pPr>
+      <w:r>
+        <w:rPr>
+          <w:rFonts w:ascii="Times New Roman" w:hAnsi="Times New Roman" w:cs="Times New Roman"/>
+          <w:b/>
+          <w:bCs/>
+        </w:rPr>
+        <w:t>Screenshot:</w:t>
+      </w:r>
+    </w:p>
+    <w:p>
+      <w:pPr>
+        <w:jc w:val="center"/>
+        <w:rPr>
+          <w:rFonts w:ascii="Times New Roman" w:hAnsi="Times New Roman" w:cs="Times New Roman"/>
+          <w:b/>
+          <w:bCs/>
+        </w:rPr>
+      </w:pPr>
+      <w:r>
+        <w:rPr>
+          <w:rFonts w:ascii="Times New Roman" w:hAnsi="Times New Roman" w:cs="Times New Roman"/>
+          <w:b/>
+          <w:bCs/>
+        </w:rPr>
+        <w:drawing>
+          <wp:inline distT="0" distB="0" distL="0" distR="0" wp14:anchorId="1DD253CD" wp14:editId="13B7833A">
+            <wp:extent cx="5943600" cy="1778000"/>
+            <wp:effectExtent l="0" t="0" r="0" b="0"/>
+            <wp:docPr id="190858213" name="Picture 1"/>
+            <wp:cNvGraphicFramePr>
+              <a:graphicFrameLocks xmlns:a="http://schemas.openxmlformats.org/drawingml/2006/main" noChangeAspect="1"/>
+            </wp:cNvGraphicFramePr>
+            <a:graphic xmlns:a="http://schemas.openxmlformats.org/drawingml/2006/main">
+              <a:graphicData uri="http://schemas.openxmlformats.org/drawingml/2006/picture">
+                <pic:pic xmlns:pic="http://schemas.openxmlformats.org/drawingml/2006/picture">
+                  <pic:nvPicPr>
+                    <pic:cNvPr id="190858213" name=""/>
+                    <pic:cNvPicPr/>
+                  </pic:nvPicPr>
+                  <pic:blipFill>
+                    <a:blip r:embed="rId16"/>
+                    <a:stretch>
+                      <a:fillRect/>
+                    </a:stretch>
+                  </pic:blipFill>
+                  <pic:spPr>
+                    <a:xfrm>
+                      <a:off x="0" y="0"/>
+                      <a:ext cx="5943600" cy="1778000"/>
+                    </a:xfrm>
+                    <a:prstGeom prst="rect">
+                      <a:avLst/>
+                    </a:prstGeom>
+                  </pic:spPr>
+                </pic:pic>
+              </a:graphicData>
+            </a:graphic>
+          </wp:inline>
+        </w:drawing>
+      </w:r>
+    </w:p>
+    <w:p>
+      <w:pPr>
+        <w:rPr>
+          <w:rFonts w:ascii="Times New Roman" w:hAnsi="Times New Roman" w:cs="Times New Roman"/>
+          <w:b/>
+          <w:bCs/>
+        </w:rPr>
+      </w:pPr>
+      <w:r>
+        <w:rPr>
+          <w:rFonts w:ascii="Times New Roman" w:hAnsi="Times New Roman" w:cs="Times New Roman"/>
+          <w:b/>
+          <w:bCs/>
+        </w:rPr>
+        <w:t>4. Coffee Card Styling</w:t>
+      </w:r>
+    </w:p>
+    <w:p>
+      <w:pPr>
+        <w:rPr>
+          <w:rFonts w:ascii="Times New Roman" w:hAnsi="Times New Roman" w:cs="Times New Roman"/>
+          <w:b/>
+          <w:bCs/>
+        </w:rPr>
+      </w:pPr>
+    </w:p>
+    <w:p>
+      <w:pPr>
+        <w:rPr>
+          <w:rFonts w:ascii="Times New Roman" w:hAnsi="Times New Roman" w:cs="Times New Roman"/>
+          <w:b/>
+          <w:bCs/>
+        </w:rPr>
+      </w:pPr>
+      <w:r>
+        <w:rPr>
+          <w:rFonts w:ascii="Times New Roman" w:hAnsi="Times New Roman" w:cs="Times New Roman"/>
+          <w:b/>
+          <w:bCs/>
+        </w:rPr>
+        <w:t>Description:</w:t>
+      </w:r>
+    </w:p>
+    <w:p>
+      <w:pPr>
+        <w:rPr>
+          <w:rFonts w:ascii="Times New Roman" w:hAnsi="Times New Roman" w:cs="Times New Roman"/>
+        </w:rPr>
+      </w:pPr>
+      <w:r>
+        <w:rPr>
+          <w:rFonts w:ascii="Times New Roman" w:hAnsi="Times New Roman" w:cs="Times New Roman"/>
+        </w:rPr>
+        <w:t>Designed coffee item cards with padding, rounded corners, and drop shadow for a modern look.</w:t>
+      </w:r>
+    </w:p>
+    <w:p>
+      <w:pPr>
+        <w:rPr>
+          <w:rFonts w:ascii="Times New Roman" w:hAnsi="Times New Roman" w:cs="Times New Roman"/>
+          <w:b/>
+          <w:bCs/>
+        </w:rPr>
+      </w:pPr>
+    </w:p>
+    <w:p>
+      <w:pPr>
+        <w:rPr>
+          <w:rFonts w:ascii="Times New Roman" w:hAnsi="Times New Roman" w:cs="Times New Roman"/>
+          <w:b/>
+          <w:bCs/>
+        </w:rPr>
+      </w:pPr>
+      <w:r>
+        <w:rPr>
+          <w:rFonts w:ascii="Times New Roman" w:hAnsi="Times New Roman" w:cs="Times New Roman"/>
+          <w:b/>
+          <w:bCs/>
+        </w:rPr>
+        <w:t>CSS Snippet:</w:t>
+      </w:r>
+    </w:p>
+    <w:p>
+      <w:pPr>
+        <w:rPr>
+          <w:rFonts w:ascii="Times New Roman" w:hAnsi="Times New Roman" w:cs="Times New Roman"/>
+          <w:b/>
+          <w:bCs/>
+        </w:rPr>
+      </w:pPr>
+      <w:r>
+        <w:rPr>
+          <w:rFonts w:ascii="Times New Roman" w:hAnsi="Times New Roman" w:cs="Times New Roman"/>
+          <w:b/>
+          <w:bCs/>
+        </w:rPr>
+        <w:drawing>
+          <wp:inline distT="0" distB="0" distL="0" distR="0" wp14:anchorId="285EBE67" wp14:editId="2B41EAD3">
+            <wp:extent cx="5943600" cy="1399540"/>
+            <wp:effectExtent l="0" t="0" r="0" b="0"/>
+            <wp:docPr id="1376223679" name="Picture 1"/>
+            <wp:cNvGraphicFramePr>
+              <a:graphicFrameLocks xmlns:a="http://schemas.openxmlformats.org/drawingml/2006/main" noChangeAspect="1"/>
+            </wp:cNvGraphicFramePr>
+            <a:graphic xmlns:a="http://schemas.openxmlformats.org/drawingml/2006/main">
+              <a:graphicData uri="http://schemas.openxmlformats.org/drawingml/2006/picture">
+                <pic:pic xmlns:pic="http://schemas.openxmlformats.org/drawingml/2006/picture">
+                  <pic:nvPicPr>
+                    <pic:cNvPr id="1376223679" name=""/>
+                    <pic:cNvPicPr/>
+                  </pic:nvPicPr>
+                  <pic:blipFill>
+                    <a:blip r:embed="rId17"/>
+                    <a:stretch>
+                      <a:fillRect/>
+                    </a:stretch>
+                  </pic:blipFill>
+                  <pic:spPr>
+                    <a:xfrm>
+                      <a:off x="0" y="0"/>
+                      <a:ext cx="5943600" cy="1399540"/>
+                    </a:xfrm>
+                    <a:prstGeom prst="rect">
+                      <a:avLst/>
+                    </a:prstGeom>
+                  </pic:spPr>
+                </pic:pic>
+              </a:graphicData>
+            </a:graphic>
+          </wp:inline>
+        </w:drawing>
+      </w:r>
+    </w:p>
+    <w:p>
+      <w:pPr>
+        <w:rPr>
+          <w:rFonts w:ascii="Times New Roman" w:hAnsi="Times New Roman" w:cs="Times New Roman"/>
+          <w:b/>
+          <w:bCs/>
+        </w:rPr>
+      </w:pPr>
+    </w:p>
+    <w:p>
+      <w:pPr>
+        <w:rPr>
+          <w:rFonts w:ascii="Times New Roman" w:hAnsi="Times New Roman" w:cs="Times New Roman"/>
+          <w:b/>
+          <w:bCs/>
+        </w:rPr>
+      </w:pPr>
+      <w:r>
+        <w:rPr>
+          <w:rFonts w:ascii="Times New Roman" w:hAnsi="Times New Roman" w:cs="Times New Roman"/>
+          <w:b/>
+          <w:bCs/>
+        </w:rPr>
+        <w:lastRenderedPageBreak/>
+        <w:t>Screenshot:</w:t>
+      </w:r>
+    </w:p>
+    <w:p>
+      <w:pPr>
+        <w:rPr>
+          <w:rFonts w:ascii="Times New Roman" w:hAnsi="Times New Roman" w:cs="Times New Roman"/>
+          <w:b/>
+          <w:bCs/>
+        </w:rPr>
+      </w:pPr>
+      <w:r>
+        <w:rPr>
+          <w:rFonts w:ascii="Times New Roman" w:hAnsi="Times New Roman" w:cs="Times New Roman"/>
+          <w:b/>
+          <w:bCs/>
+        </w:rPr>
+        <w:drawing>
+          <wp:inline distT="0" distB="0" distL="0" distR="0" wp14:anchorId="548C936A" wp14:editId="242812C6">
+            <wp:extent cx="5943600" cy="1687195"/>
+            <wp:effectExtent l="0" t="0" r="0" b="8255"/>
+            <wp:docPr id="2097703649" name="Picture 1"/>
+            <wp:cNvGraphicFramePr>
+              <a:graphicFrameLocks xmlns:a="http://schemas.openxmlformats.org/drawingml/2006/main" noChangeAspect="1"/>
+            </wp:cNvGraphicFramePr>
+            <a:graphic xmlns:a="http://schemas.openxmlformats.org/drawingml/2006/main">
+              <a:graphicData uri="http://schemas.openxmlformats.org/drawingml/2006/picture">
+                <pic:pic xmlns:pic="http://schemas.openxmlformats.org/drawingml/2006/picture">
+                  <pic:nvPicPr>
+                    <pic:cNvPr id="2097703649" name=""/>
+                    <pic:cNvPicPr/>
+                  </pic:nvPicPr>
+                  <pic:blipFill>
+                    <a:blip r:embed="rId18"/>
+                    <a:stretch>
+                      <a:fillRect/>
+                    </a:stretch>
+                  </pic:blipFill>
+                  <pic:spPr>
+                    <a:xfrm>
+                      <a:off x="0" y="0"/>
+                      <a:ext cx="5943600" cy="1687195"/>
+                    </a:xfrm>
+                    <a:prstGeom prst="rect">
+                      <a:avLst/>
+                    </a:prstGeom>
+                  </pic:spPr>
+                </pic:pic>
+              </a:graphicData>
+            </a:graphic>
+          </wp:inline>
+        </w:drawing>
+      </w:r>
+    </w:p>
+    <w:p>
+      <w:pPr>
+        <w:rPr>
+          <w:rFonts w:ascii="Times New Roman" w:hAnsi="Times New Roman" w:cs="Times New Roman"/>
+          <w:b/>
+          <w:bCs/>
+        </w:rPr>
+      </w:pPr>
+    </w:p>
+    <w:p>
+      <w:pPr>
+        <w:rPr>
+          <w:rFonts w:ascii="Times New Roman" w:hAnsi="Times New Roman" w:cs="Times New Roman"/>
+          <w:b/>
+          <w:bCs/>
+        </w:rPr>
+      </w:pPr>
+      <w:r>
+        <w:rPr>
+          <w:rFonts w:ascii="Times New Roman" w:hAnsi="Times New Roman" w:cs="Times New Roman"/>
+          <w:b/>
+          <w:bCs/>
+        </w:rPr>
+        <w:t>5. Responsive Design (Media Queries)</w:t>
+      </w:r>
+    </w:p>
+    <w:p>
+      <w:pPr>
+        <w:rPr>
+          <w:rFonts w:ascii="Times New Roman" w:hAnsi="Times New Roman" w:cs="Times New Roman"/>
+          <w:b/>
+          <w:bCs/>
+        </w:rPr>
+      </w:pPr>
+      <w:r>
+        <w:rPr>
+          <w:rFonts w:ascii="Times New Roman" w:hAnsi="Times New Roman" w:cs="Times New Roman"/>
+          <w:b/>
+          <w:bCs/>
+        </w:rPr>
+        <w:t>Description:</w:t>
+      </w:r>
+      <w:r>
+        <w:rPr>
+          <w:rFonts w:ascii="Times New Roman" w:hAnsi="Times New Roman" w:cs="Times New Roman"/>
+          <w:b/>
+          <w:bCs/>
+        </w:rPr>
+        <w:br/>
+      </w:r>
+      <w:r>
+        <w:rPr>
+          <w:rFonts w:ascii="Times New Roman" w:hAnsi="Times New Roman" w:cs="Times New Roman"/>
+        </w:rPr>
+        <w:t>Ensured the page adapts to smaller devices by changing layout to single column.</w:t>
+      </w:r>
+    </w:p>
+    <w:p>
+      <w:pPr>
+        <w:rPr>
+          <w:rFonts w:ascii="Times New Roman" w:hAnsi="Times New Roman" w:cs="Times New Roman"/>
+          <w:b/>
+          <w:bCs/>
+        </w:rPr>
+      </w:pPr>
+      <w:r>
+        <w:rPr>
+          <w:rFonts w:ascii="Times New Roman" w:hAnsi="Times New Roman" w:cs="Times New Roman"/>
+          <w:b/>
+          <w:bCs/>
+        </w:rPr>
+        <w:t>CSS Snippet:</w:t>
+      </w:r>
+    </w:p>
+    <w:p>
+      <w:pPr>
+        <w:rPr>
+          <w:rFonts w:ascii="Times New Roman" w:hAnsi="Times New Roman" w:cs="Times New Roman"/>
+          <w:b/>
+          <w:bCs/>
+        </w:rPr>
+      </w:pPr>
+      <w:r>
+        <w:rPr>
+          <w:rFonts w:ascii="Times New Roman" w:hAnsi="Times New Roman" w:cs="Times New Roman"/>
+          <w:b/>
+          <w:bCs/>
+        </w:rPr>
+        <w:drawing>
+          <wp:inline distT="0" distB="0" distL="0" distR="0" wp14:anchorId="6C3B563D" wp14:editId="58CBD8A0">
+            <wp:extent cx="4559300" cy="1472030"/>
+            <wp:effectExtent l="0" t="0" r="0" b="0"/>
+            <wp:docPr id="1197135329" name="Picture 1"/>
+            <wp:cNvGraphicFramePr>
+              <a:graphicFrameLocks xmlns:a="http://schemas.openxmlformats.org/drawingml/2006/main" noChangeAspect="1"/>
+            </wp:cNvGraphicFramePr>
+            <a:graphic xmlns:a="http://schemas.openxmlformats.org/drawingml/2006/main">
+              <a:graphicData uri="http://schemas.openxmlformats.org/drawingml/2006/picture">
+                <pic:pic xmlns:pic="http://schemas.openxmlformats.org/drawingml/2006/picture">
+                  <pic:nvPicPr>
+                    <pic:cNvPr id="1197135329" name=""/>
+                    <pic:cNvPicPr/>
+                  </pic:nvPicPr>
+                  <pic:blipFill>
+                    <a:blip r:embed="rId19"/>
+                    <a:stretch>
+                      <a:fillRect/>
+                    </a:stretch>
+                  </pic:blipFill>
+                  <pic:spPr>
+                    <a:xfrm>
+                      <a:off x="0" y="0"/>
+                      <a:ext cx="4576175" cy="1477478"/>
+                    </a:xfrm>
+                    <a:prstGeom prst="rect">
+                      <a:avLst/>
+                    </a:prstGeom>
+                  </pic:spPr>
+                </pic:pic>
+              </a:graphicData>
+            </a:graphic>
+          </wp:inline>
+        </w:drawing>
+      </w:r>
+    </w:p>
+    <w:p>
+      <w:pPr>
+        <w:rPr>
+          <w:rFonts w:ascii="Times New Roman" w:hAnsi="Times New Roman" w:cs="Times New Roman"/>
+          <w:b/>
+          <w:bCs/>
+        </w:rPr>
+      </w:pPr>
+    </w:p>
+    <w:p>
+      <w:pPr>
+        <w:rPr>
+          <w:rFonts w:ascii="Times New Roman" w:hAnsi="Times New Roman" w:cs="Times New Roman"/>
+          <w:b/>
+          <w:bCs/>
+        </w:rPr>
+      </w:pPr>
+      <w:r>
+        <w:rPr>
+          <w:rFonts w:ascii="Times New Roman" w:hAnsi="Times New Roman" w:cs="Times New Roman"/>
+          <w:b/>
+          <w:bCs/>
+        </w:rPr>
+        <w:t>Screenshot:</w:t>
+      </w:r>
+    </w:p>
+    <w:p>
+      <w:pPr>
+        <w:jc w:val="center"/>
+        <w:rPr>
+          <w:rFonts w:ascii="Times New Roman" w:hAnsi="Times New Roman" w:cs="Times New Roman"/>
+          <w:b/>
+          <w:bCs/>
+        </w:rPr>
+      </w:pPr>
+      <w:r>
+        <w:rPr>
+          <w:rFonts w:ascii="Times New Roman" w:hAnsi="Times New Roman" w:cs="Times New Roman"/>
+          <w:b/>
+          <w:bCs/>
+        </w:rPr>
+        <w:drawing>
+          <wp:inline distT="0" distB="0" distL="0" distR="0" wp14:anchorId="08995758" wp14:editId="3F82EC92">
+            <wp:extent cx="2451100" cy="2102028"/>
+            <wp:effectExtent l="0" t="0" r="6350" b="0"/>
+            <wp:docPr id="230668788" name="Picture 1"/>
+            <wp:cNvGraphicFramePr>
+              <a:graphicFrameLocks xmlns:a="http://schemas.openxmlformats.org/drawingml/2006/main" noChangeAspect="1"/>
+            </wp:cNvGraphicFramePr>
+            <a:graphic xmlns:a="http://schemas.openxmlformats.org/drawingml/2006/main">
+              <a:graphicData uri="http://schemas.openxmlformats.org/drawingml/2006/picture">
+                <pic:pic xmlns:pic="http://schemas.openxmlformats.org/drawingml/2006/picture">
+                  <pic:nvPicPr>
+                    <pic:cNvPr id="230668788" name=""/>
+                    <pic:cNvPicPr/>
+                  </pic:nvPicPr>
+                  <pic:blipFill>
+                    <a:blip r:embed="rId20"/>
+                    <a:stretch>
+                      <a:fillRect/>
+                    </a:stretch>
+                  </pic:blipFill>
+                  <pic:spPr>
+                    <a:xfrm>
+                      <a:off x="0" y="0"/>
+                      <a:ext cx="2451100" cy="2102028"/>
+                    </a:xfrm>
+                    <a:prstGeom prst="rect">
+                      <a:avLst/>
+                    </a:prstGeom>
+                  </pic:spPr>
+                </pic:pic>
+              </a:graphicData>
+            </a:graphic>
+          </wp:inline>
+        </w:drawing>
+      </w:r>
+    </w:p>
+    <w:p>
+      <w:pPr>
+        <w:rPr>
+          <w:rFonts w:ascii="Times New Roman" w:hAnsi="Times New Roman" w:cs="Times New Roman"/>
+          <w:b/>
+          <w:bCs/>
+        </w:rPr>
+      </w:pPr>
+    </w:p>
+    <w:p>
+      <w:pPr>
+        <w:rPr>
+          <w:rFonts w:ascii="Times New Roman" w:hAnsi="Times New Roman" w:cs="Times New Roman"/>
+          <w:b/>
+          <w:bCs/>
+        </w:rPr>
+      </w:pPr>
+      <w:r>
+        <w:rPr>
+          <w:rFonts w:ascii="Times New Roman" w:hAnsi="Times New Roman" w:cs="Times New Roman"/>
+          <w:b/>
+          <w:bCs/>
+        </w:rPr>
+        <w:lastRenderedPageBreak/>
+        <w:t>6. Hover Animations</w:t>
+      </w:r>
+    </w:p>
+    <w:p>
+      <w:pPr>
+        <w:rPr>
+          <w:rFonts w:ascii="Times New Roman" w:hAnsi="Times New Roman" w:cs="Times New Roman"/>
+          <w:b/>
+          <w:bCs/>
+        </w:rPr>
+      </w:pPr>
+      <w:r>
+        <w:rPr>
+          <w:rFonts w:ascii="Times New Roman" w:hAnsi="Times New Roman" w:cs="Times New Roman"/>
+          <w:b/>
+          <w:bCs/>
+        </w:rPr>
+        <w:t>Description:</w:t>
+      </w:r>
+    </w:p>
+    <w:p>
+      <w:pPr>
+        <w:rPr>
+          <w:rFonts w:ascii="Times New Roman" w:hAnsi="Times New Roman" w:cs="Times New Roman"/>
+        </w:rPr>
+      </w:pPr>
+      <w:r>
+        <w:rPr>
+          <w:rFonts w:ascii="Times New Roman" w:hAnsi="Times New Roman" w:cs="Times New Roman"/>
+        </w:rPr>
+        <w:t>Added a smooth zoom-in effect when hovering over coffee cards and images.</w:t>
+      </w:r>
+    </w:p>
+    <w:p>
+      <w:pPr>
+        <w:rPr>
+          <w:rFonts w:ascii="Times New Roman" w:hAnsi="Times New Roman" w:cs="Times New Roman"/>
+          <w:b/>
+          <w:bCs/>
+        </w:rPr>
+      </w:pPr>
+      <w:r>
+        <w:rPr>
+          <w:rFonts w:ascii="Times New Roman" w:hAnsi="Times New Roman" w:cs="Times New Roman"/>
+          <w:b/>
+          <w:bCs/>
+        </w:rPr>
+        <w:t>CSS Snippet:</w:t>
+      </w:r>
+    </w:p>
+    <w:p>
+      <w:pPr>
+        <w:rPr>
+          <w:rFonts w:ascii="Times New Roman" w:hAnsi="Times New Roman" w:cs="Times New Roman"/>
+          <w:b/>
+          <w:bCs/>
+        </w:rPr>
+      </w:pPr>
+      <w:r>
+        <w:rPr>
+          <w:rFonts w:ascii="Times New Roman" w:hAnsi="Times New Roman" w:cs="Times New Roman"/>
+          <w:b/>
+          <w:bCs/>
+        </w:rPr>
+        <w:drawing>
+          <wp:inline distT="0" distB="0" distL="0" distR="0" wp14:anchorId="79F9AFAF" wp14:editId="7AB4F1F7">
+            <wp:extent cx="4419600" cy="1558664"/>
+            <wp:effectExtent l="0" t="0" r="0" b="3810"/>
+            <wp:docPr id="1412750569" name="Picture 1"/>
+            <wp:cNvGraphicFramePr>
+              <a:graphicFrameLocks xmlns:a="http://schemas.openxmlformats.org/drawingml/2006/main" noChangeAspect="1"/>
+            </wp:cNvGraphicFramePr>
+            <a:graphic xmlns:a="http://schemas.openxmlformats.org/drawingml/2006/main">
+              <a:graphicData uri="http://schemas.openxmlformats.org/drawingml/2006/picture">
+                <pic:pic xmlns:pic="http://schemas.openxmlformats.org/drawingml/2006/picture">
+                  <pic:nvPicPr>
+                    <pic:cNvPr id="1412750569" name=""/>
+                    <pic:cNvPicPr/>
+                  </pic:nvPicPr>
+                  <pic:blipFill>
+                    <a:blip r:embed="rId21"/>
+                    <a:stretch>
+                      <a:fillRect/>
+                    </a:stretch>
+                  </pic:blipFill>
+                  <pic:spPr>
+                    <a:xfrm>
+                      <a:off x="0" y="0"/>
+                      <a:ext cx="4440108" cy="1565897"/>
+                    </a:xfrm>
+                    <a:prstGeom prst="rect">
+                      <a:avLst/>
+                    </a:prstGeom>
+                  </pic:spPr>
+                </pic:pic>
+              </a:graphicData>
+            </a:graphic>
+          </wp:inline>
+        </w:drawing>
+      </w:r>
+    </w:p>
+    <w:p>
+      <w:pPr>
+        <w:rPr>
+          <w:rFonts w:ascii="Times New Roman" w:hAnsi="Times New Roman" w:cs="Times New Roman"/>
+          <w:b/>
+          <w:bCs/>
+        </w:rPr>
+      </w:pPr>
+    </w:p>
+    <w:p>
+      <w:pPr>
+        <w:rPr>
+          <w:rFonts w:ascii="Times New Roman" w:hAnsi="Times New Roman" w:cs="Times New Roman"/>
+          <w:b/>
+          <w:bCs/>
+        </w:rPr>
+      </w:pPr>
+      <w:r>
+        <w:rPr>
+          <w:rFonts w:ascii="Times New Roman" w:hAnsi="Times New Roman" w:cs="Times New Roman"/>
+          <w:b/>
+          <w:bCs/>
+        </w:rPr>
+        <w:t>Final Output:</w:t>
+      </w:r>
+    </w:p>
+    <w:p>
+      <w:pPr>
+        <w:rPr>
+          <w:rFonts w:ascii="Times New Roman" w:hAnsi="Times New Roman" w:cs="Times New Roman"/>
+          <w:b/>
+          <w:bCs/>
+        </w:rPr>
+      </w:pPr>
+      <w:r>
+        <w:rPr>
+          <w:rFonts w:ascii="Times New Roman" w:hAnsi="Times New Roman" w:cs="Times New Roman"/>
+          <w:b/>
+          <w:bCs/>
+        </w:rPr>
+        <w:drawing>
+          <wp:inline distT="0" distB="0" distL="0" distR="0" wp14:anchorId="2CAF31C6" wp14:editId="7F90081C">
+            <wp:extent cx="5943600" cy="2668905"/>
+            <wp:effectExtent l="0" t="0" r="0" b="0"/>
+            <wp:docPr id="592262848" name="Picture 1"/>
+            <wp:cNvGraphicFramePr>
+              <a:graphicFrameLocks xmlns:a="http://schemas.openxmlformats.org/drawingml/2006/main" noChangeAspect="1"/>
+            </wp:cNvGraphicFramePr>
+            <a:graphic xmlns:a="http://schemas.openxmlformats.org/drawingml/2006/main">
+              <a:graphicData uri="http://schemas.openxmlformats.org/drawingml/2006/picture">
+                <pic:pic xmlns:pic="http://schemas.openxmlformats.org/drawingml/2006/picture">
+                  <pic:nvPicPr>
+                    <pic:cNvPr id="592262848" name=""/>
+                    <pic:cNvPicPr/>
+                  </pic:nvPicPr>
+                  <pic:blipFill>
+                    <a:blip r:embed="rId22"/>
+                    <a:stretch>
+                      <a:fillRect/>
+                    </a:stretch>
+                  </pic:blipFill>
+                  <pic:spPr>
+                    <a:xfrm>
+                      <a:off x="0" y="0"/>
+                      <a:ext cx="5943600" cy="2668905"/>
+                    </a:xfrm>
+                    <a:prstGeom prst="rect">
+                      <a:avLst/>
+                    </a:prstGeom>
+                  </pic:spPr>
+                </pic:pic>
+              </a:graphicData>
+            </a:graphic>
+          </wp:inline>
+        </w:drawing>
+      </w:r>
+    </w:p>
+    <w:p>
+      <w:pPr>
+        <w:rPr>
+          <w:rFonts w:ascii="Times New Roman" w:hAnsi="Times New Roman" w:cs="Times New Roman"/>
+          <w:b/>
+          <w:bCs/>
+        </w:rPr>
+      </w:pPr>
+    </w:p>
+    <w:p>
+      <w:pPr>
+        <w:rPr>
+          <w:rFonts w:ascii="Times New Roman" w:hAnsi="Times New Roman" w:cs="Times New Roman"/>
+          <w:b/>
+          <w:bCs/>
+        </w:rPr>
+      </w:pPr>
+      <w:r>
+        <w:rPr>
+          <w:rFonts w:ascii="Times New Roman" w:hAnsi="Times New Roman" w:cs="Times New Roman"/>
+          <w:b/>
+          <w:bCs/>
+        </w:rPr>
         <w:t>Outcome:</w:t>
       </w:r>
     </w:p>
     <w:p>
       <w:pPr>
-        <w:numPr>
-          <w:ilvl w:val="0"/>
-          <w:numId w:val="8"/>
-        </w:numPr>
-        <w:rPr>
-          <w:rFonts w:ascii="Times New Roman" w:hAnsi="Times New Roman" w:cs="Times New Roman"/>
-        </w:rPr>
-      </w:pPr>
-      <w:r>
-        <w:rPr>
-          <w:rFonts w:ascii="Times New Roman" w:hAnsi="Times New Roman" w:cs="Times New Roman"/>
-        </w:rPr>
-        <w:t>Desktop: Two-column layout with navigation bar and footer.</w:t>
-      </w:r>
-    </w:p>
-    <w:p>
-      <w:pPr>
-        <w:numPr>
-          <w:ilvl w:val="0"/>
-          <w:numId w:val="8"/>
-        </w:numPr>
-        <w:rPr>
-          <w:rFonts w:ascii="Times New Roman" w:hAnsi="Times New Roman" w:cs="Times New Roman"/>
-        </w:rPr>
-      </w:pPr>
-      <w:r>
-        <w:rPr>
-          <w:rFonts w:ascii="Times New Roman" w:hAnsi="Times New Roman" w:cs="Times New Roman"/>
-        </w:rPr>
-        <w:t>Mobile: Single-column stacked layout with vertical navigation.</w:t>
-      </w:r>
-    </w:p>
-    <w:p>
-      <w:pPr>
-        <w:numPr>
-          <w:ilvl w:val="0"/>
-          <w:numId w:val="8"/>
-        </w:numPr>
-        <w:rPr>
-          <w:rFonts w:ascii="Times New Roman" w:hAnsi="Times New Roman" w:cs="Times New Roman"/>
-        </w:rPr>
-      </w:pPr>
-      <w:r>
-        <w:rPr>
-          <w:rFonts w:ascii="Times New Roman" w:hAnsi="Times New Roman" w:cs="Times New Roman"/>
-        </w:rPr>
-        <w:t>Responsive design ensures usability across devices.</w:t>
-      </w:r>
-    </w:p>
-    <w:p>
-      <w:pPr>
-        <w:rPr>
-          <w:rFonts w:ascii="Times New Roman" w:hAnsi="Times New Roman" w:cs="Times New Roman"/>
-          <w:b/>
-          <w:bCs/>
-        </w:rPr>
-      </w:pPr>
-    </w:p>
-    <w:p>
-      <w:pPr>
-        <w:rPr>
-          <w:rFonts w:ascii="Times New Roman" w:hAnsi="Times New Roman" w:cs="Times New Roman"/>
-          <w:b/>
-          <w:bCs/>
-        </w:rPr>
-      </w:pPr>
-      <w:r>
-        <w:rPr>
-          <w:rFonts w:ascii="Times New Roman" w:hAnsi="Times New Roman" w:cs="Times New Roman"/>
-          <w:b/>
-          <w:bCs/>
-        </w:rPr>
+        <w:rPr>
+          <w:rFonts w:ascii="Times New Roman" w:hAnsi="Times New Roman" w:cs="Times New Roman"/>
+        </w:rPr>
+      </w:pPr>
+      <w:r>
+        <w:rPr>
+          <w:rFonts w:ascii="Times New Roman" w:hAnsi="Times New Roman" w:cs="Times New Roman"/>
+        </w:rPr>
+        <w:t>CSS styling and layout techniques such as Grid, Flexbox, and media queries allow developers to create attractive and responsive web pages. Hover animations and proper typography enhance usability and design aesthetics.</w:t>
+      </w:r>
+    </w:p>
+    <w:p>
+      <w:pPr>
+        <w:rPr>
+          <w:rFonts w:ascii="Times New Roman" w:hAnsi="Times New Roman" w:cs="Times New Roman"/>
+        </w:rPr>
+      </w:pPr>
+    </w:p>
+    <w:p>
+      <w:pPr>
+        <w:rPr>
+          <w:rFonts w:ascii="Times New Roman" w:hAnsi="Times New Roman" w:cs="Times New Roman"/>
+        </w:rPr>
+      </w:pPr>
+    </w:p>
+    <w:p>
+      <w:pPr>
+        <w:rPr>
+          <w:rFonts w:ascii="Times New Roman" w:hAnsi="Times New Roman" w:cs="Times New Roman"/>
+          <w:b/>
+          <w:bCs/>
+        </w:rPr>
+      </w:pPr>
+      <w:r>
+        <w:rPr>
+          <w:rFonts w:ascii="Times New Roman" w:hAnsi="Times New Roman" w:cs="Times New Roman"/>
+          <w:b/>
+          <w:bCs/>
+        </w:rPr>
+        <w:lastRenderedPageBreak/>
         <w:t>Conclusion:</w:t>
       </w:r>
     </w:p>
@@ -2824,27 +3041,13 @@
           <w:rFonts w:ascii="Times New Roman" w:hAnsi="Times New Roman" w:cs="Times New Roman"/>
         </w:rPr>
       </w:pPr>
-      <w:hyperlink r:id="rId12" w:history="1">
+      <w:hyperlink r:id="rId23" w:history="1">
         <w:r>
           <w:rPr>
             <w:rStyle w:val="Hyperlink"/>
             <w:rFonts w:ascii="Times New Roman" w:hAnsi="Times New Roman" w:cs="Times New Roman"/>
           </w:rPr>
-          <w:t>https://developer.mozilla.or</w:t>
-        </w:r>
-        <w:r>
-          <w:rPr>
-            <w:rStyle w:val="Hyperlink"/>
-            <w:rFonts w:ascii="Times New Roman" w:hAnsi="Times New Roman" w:cs="Times New Roman"/>
-          </w:rPr>
-          <w:t>g</w:t>
-        </w:r>
-        <w:r>
-          <w:rPr>
-            <w:rStyle w:val="Hyperlink"/>
-            <w:rFonts w:ascii="Times New Roman" w:hAnsi="Times New Roman" w:cs="Times New Roman"/>
-          </w:rPr>
-          <w:t>/en-US/docs/Web/CSS</w:t>
+          <w:t>https://developer.mozilla.org/en-US/docs/Web/CSS</w:t>
         </w:r>
       </w:hyperlink>
     </w:p>
@@ -2854,7 +3057,7 @@
           <w:rFonts w:ascii="Times New Roman" w:hAnsi="Times New Roman" w:cs="Times New Roman"/>
         </w:rPr>
       </w:pPr>
-      <w:hyperlink r:id="rId13" w:history="1">
+      <w:hyperlink r:id="rId24" w:history="1">
         <w:r>
           <w:rPr>
             <w:rStyle w:val="Hyperlink"/>
@@ -2870,13 +3073,12 @@
           <w:rFonts w:ascii="Times New Roman" w:hAnsi="Times New Roman" w:cs="Times New Roman"/>
         </w:rPr>
       </w:pPr>
-      <w:hyperlink r:id="rId14" w:history="1">
+      <w:hyperlink r:id="rId25" w:history="1">
         <w:r>
           <w:rPr>
             <w:rStyle w:val="Hyperlink"/>
-            <w:rFonts w:ascii="Times New Roman" w:hAnsi="Times New Roman" w:cs="Times New Roman"/>
           </w:rPr>
-          <w:t>https://www.w3schools.com/css/</w:t>
+          <w:t>https://css-tricks.com/snippets/css/a-guide-to-flexbox/</w:t>
         </w:r>
       </w:hyperlink>
     </w:p>
@@ -5240,23 +5442,6 @@
 </file>
 
 <file path=customXml/item1.xml><?xml version="1.0" encoding="utf-8"?>
-<?mso-contentType ?>
-<FormTemplates xmlns="http://schemas.microsoft.com/sharepoint/v3/contenttype/forms">
-  <Display>DocumentLibraryForm</Display>
-  <Edit>DocumentLibraryForm</Edit>
-  <New>DocumentLibraryForm</New>
-</FormTemplates>
-</file>
-
-<file path=customXml/item2.xml><?xml version="1.0" encoding="utf-8"?>
-<p:properties xmlns:p="http://schemas.microsoft.com/office/2006/metadata/properties" xmlns:xsi="http://www.w3.org/2001/XMLSchema-instance" xmlns:pc="http://schemas.microsoft.com/office/infopath/2007/PartnerControls">
-  <documentManagement>
-    <_activity xmlns="da89b519-7fa3-4325-90a2-d18c0f52dce8" xsi:nil="true"/>
-  </documentManagement>
-</p:properties>
-</file>
-
-<file path=customXml/item3.xml><?xml version="1.0" encoding="utf-8"?>
 <ct:contentTypeSchema xmlns:ct="http://schemas.microsoft.com/office/2006/metadata/contentType" xmlns:ma="http://schemas.microsoft.com/office/2006/metadata/properties/metaAttributes" ct:_="" ma:_="" ma:contentTypeName="Document" ma:contentTypeID="0x01010057B9D9D48C082742A723203790DFA8B5" ma:contentTypeVersion="13" ma:contentTypeDescription="Create a new document." ma:contentTypeScope="" ma:versionID="3f204ac81f2337d27dd95c7e46052d94">
   <xsd:schema xmlns:xsd="http://www.w3.org/2001/XMLSchema" xmlns:xs="http://www.w3.org/2001/XMLSchema" xmlns:p="http://schemas.microsoft.com/office/2006/metadata/properties" xmlns:ns3="da89b519-7fa3-4325-90a2-d18c0f52dce8" targetNamespace="http://schemas.microsoft.com/office/2006/metadata/properties" ma:root="true" ma:fieldsID="290b0a0d8aec1d4ee3e2daf1c0ac9199" ns3:_="">
     <xsd:import namespace="da89b519-7fa3-4325-90a2-d18c0f52dce8"/>
@@ -5456,10 +5641,37 @@
 </ct:contentTypeSchema>
 </file>
 
+<file path=customXml/item2.xml><?xml version="1.0" encoding="utf-8"?>
+<p:properties xmlns:p="http://schemas.microsoft.com/office/2006/metadata/properties" xmlns:xsi="http://www.w3.org/2001/XMLSchema-instance" xmlns:pc="http://schemas.microsoft.com/office/infopath/2007/PartnerControls">
+  <documentManagement>
+    <_activity xmlns="da89b519-7fa3-4325-90a2-d18c0f52dce8" xsi:nil="true"/>
+  </documentManagement>
+</p:properties>
+</file>
+
+<file path=customXml/item3.xml><?xml version="1.0" encoding="utf-8"?>
+<?mso-contentType ?>
+<FormTemplates xmlns="http://schemas.microsoft.com/sharepoint/v3/contenttype/forms">
+  <Display>DocumentLibraryForm</Display>
+  <Edit>DocumentLibraryForm</Edit>
+  <New>DocumentLibraryForm</New>
+</FormTemplates>
+</file>
+
 <file path=customXml/itemProps1.xml><?xml version="1.0" encoding="utf-8"?>
-<ds:datastoreItem xmlns:ds="http://schemas.openxmlformats.org/officeDocument/2006/customXml" ds:itemID="{2ADD7823-4B95-4BA6-B134-CC8ABCD69581}">
+<ds:datastoreItem xmlns:ds="http://schemas.openxmlformats.org/officeDocument/2006/customXml" ds:itemID="{E490A25C-5CCE-45A3-87FE-47C8DEE989C1}">
   <ds:schemaRefs>
-    <ds:schemaRef ds:uri="http://schemas.microsoft.com/sharepoint/v3/contenttype/forms"/>
+    <ds:schemaRef ds:uri="http://schemas.microsoft.com/office/2006/metadata/contentType"/>
+    <ds:schemaRef ds:uri="http://schemas.microsoft.com/office/2006/metadata/properties/metaAttributes"/>
+    <ds:schemaRef ds:uri="http://www.w3.org/2001/XMLSchema"/>
+    <ds:schemaRef ds:uri="http://schemas.microsoft.com/office/2006/metadata/properties"/>
+    <ds:schemaRef ds:uri="da89b519-7fa3-4325-90a2-d18c0f52dce8"/>
+    <ds:schemaRef ds:uri="http://schemas.microsoft.com/office/2006/documentManagement/types"/>
+    <ds:schemaRef ds:uri="http://schemas.microsoft.com/office/infopath/2007/PartnerControls"/>
+    <ds:schemaRef ds:uri="http://schemas.openxmlformats.org/package/2006/metadata/core-properties"/>
+    <ds:schemaRef ds:uri="http://purl.org/dc/elements/1.1/"/>
+    <ds:schemaRef ds:uri="http://purl.org/dc/terms/"/>
+    <ds:schemaRef ds:uri="http://schemas.microsoft.com/internal/obd"/>
   </ds:schemaRefs>
 </ds:datastoreItem>
 </file>
@@ -5475,19 +5687,9 @@
 </file>
 
 <file path=customXml/itemProps3.xml><?xml version="1.0" encoding="utf-8"?>
-<ds:datastoreItem xmlns:ds="http://schemas.openxmlformats.org/officeDocument/2006/customXml" ds:itemID="{E490A25C-5CCE-45A3-87FE-47C8DEE989C1}">
+<ds:datastoreItem xmlns:ds="http://schemas.openxmlformats.org/officeDocument/2006/customXml" ds:itemID="{2ADD7823-4B95-4BA6-B134-CC8ABCD69581}">
   <ds:schemaRefs>
-    <ds:schemaRef ds:uri="http://schemas.microsoft.com/office/2006/metadata/contentType"/>
-    <ds:schemaRef ds:uri="http://schemas.microsoft.com/office/2006/metadata/properties/metaAttributes"/>
-    <ds:schemaRef ds:uri="http://www.w3.org/2001/XMLSchema"/>
-    <ds:schemaRef ds:uri="http://schemas.microsoft.com/office/2006/metadata/properties"/>
-    <ds:schemaRef ds:uri="da89b519-7fa3-4325-90a2-d18c0f52dce8"/>
-    <ds:schemaRef ds:uri="http://schemas.microsoft.com/office/2006/documentManagement/types"/>
-    <ds:schemaRef ds:uri="http://schemas.microsoft.com/office/infopath/2007/PartnerControls"/>
-    <ds:schemaRef ds:uri="http://schemas.openxmlformats.org/package/2006/metadata/core-properties"/>
-    <ds:schemaRef ds:uri="http://purl.org/dc/elements/1.1/"/>
-    <ds:schemaRef ds:uri="http://purl.org/dc/terms/"/>
-    <ds:schemaRef ds:uri="http://schemas.microsoft.com/internal/obd"/>
+    <ds:schemaRef ds:uri="http://schemas.microsoft.com/sharepoint/v3/contenttype/forms"/>
   </ds:schemaRefs>
 </ds:datastoreItem>
 </file>
</xml_diff>